<commit_message>
added report to code
</commit_message>
<xml_diff>
--- a/Report.docx
+++ b/Report.docx
@@ -332,75 +332,25 @@
           <w:szCs w:val="28"/>
         </w:rPr>
       </w:pPr>
-      <w:proofErr w:type="spellStart"/>
-      <w:r>
-        <w:rPr>
-          <w:szCs w:val="28"/>
-        </w:rPr>
-        <w:t>Керівник</w:t>
-      </w:r>
-      <w:proofErr w:type="spellEnd"/>
-      <w:r>
-        <w:rPr>
-          <w:szCs w:val="28"/>
-        </w:rPr>
-        <w:t xml:space="preserve"> курсового </w:t>
-      </w:r>
-      <w:proofErr w:type="spellStart"/>
-      <w:r>
-        <w:rPr>
-          <w:szCs w:val="28"/>
-        </w:rPr>
-        <w:t>проєкту</w:t>
-      </w:r>
-      <w:proofErr w:type="spellEnd"/>
-      <w:r>
-        <w:rPr>
-          <w:szCs w:val="28"/>
-        </w:rPr>
-        <w:t>:</w:t>
-      </w:r>
-    </w:p>
-    <w:p>
-      <w:pPr>
-        <w:rPr>
-          <w:szCs w:val="28"/>
-          <w:lang w:val="uk-UA"/>
-        </w:rPr>
-      </w:pPr>
-      <w:r>
-        <w:rPr>
-          <w:szCs w:val="28"/>
-        </w:rPr>
-        <w:t xml:space="preserve">ст. </w:t>
-      </w:r>
-      <w:proofErr w:type="spellStart"/>
-      <w:r>
-        <w:rPr>
-          <w:szCs w:val="28"/>
-        </w:rPr>
-        <w:t>викладач</w:t>
-      </w:r>
-      <w:proofErr w:type="spellEnd"/>
-      <w:r>
-        <w:rPr>
-          <w:szCs w:val="28"/>
-        </w:rPr>
-        <w:t xml:space="preserve"> </w:t>
-      </w:r>
-      <w:proofErr w:type="spellStart"/>
-      <w:r>
-        <w:rPr>
-          <w:szCs w:val="28"/>
-        </w:rPr>
-        <w:t>кафедри</w:t>
-      </w:r>
-      <w:proofErr w:type="spellEnd"/>
-      <w:r>
-        <w:rPr>
-          <w:szCs w:val="28"/>
-        </w:rPr>
-        <w:t xml:space="preserve"> ІІВ                                                            </w:t>
+      <w:r>
+        <w:rPr>
+          <w:szCs w:val="28"/>
+        </w:rPr>
+        <w:t>Керівник курсового проєкту:</w:t>
+      </w:r>
+    </w:p>
+    <w:p>
+      <w:pPr>
+        <w:rPr>
+          <w:szCs w:val="28"/>
+          <w:lang w:val="uk-UA"/>
+        </w:rPr>
+      </w:pPr>
+      <w:r>
+        <w:rPr>
+          <w:szCs w:val="28"/>
+        </w:rPr>
+        <w:t xml:space="preserve">ст. викладач кафедри ІІВ                                                            </w:t>
       </w:r>
       <w:r>
         <w:rPr>
@@ -423,47 +373,25 @@
           <w:szCs w:val="28"/>
         </w:rPr>
       </w:pPr>
-      <w:proofErr w:type="spellStart"/>
-      <w:r>
-        <w:rPr>
-          <w:szCs w:val="28"/>
-        </w:rPr>
-        <w:t>Виконав</w:t>
-      </w:r>
-      <w:proofErr w:type="spellEnd"/>
-      <w:r>
-        <w:rPr>
-          <w:szCs w:val="28"/>
-        </w:rPr>
-        <w:t>:</w:t>
-      </w:r>
-    </w:p>
-    <w:p>
-      <w:pPr>
-        <w:rPr>
-          <w:szCs w:val="28"/>
-          <w:lang w:val="uk-UA"/>
-        </w:rPr>
-      </w:pPr>
-      <w:r>
-        <w:rPr>
-          <w:szCs w:val="28"/>
-        </w:rPr>
-        <w:t xml:space="preserve">студент </w:t>
-      </w:r>
-      <w:proofErr w:type="spellStart"/>
-      <w:r>
-        <w:rPr>
-          <w:szCs w:val="28"/>
-        </w:rPr>
-        <w:t>групи</w:t>
-      </w:r>
-      <w:proofErr w:type="spellEnd"/>
-      <w:r>
-        <w:rPr>
-          <w:szCs w:val="28"/>
-        </w:rPr>
-        <w:t xml:space="preserve"> КН-320Б                                                            </w:t>
+      <w:r>
+        <w:rPr>
+          <w:szCs w:val="28"/>
+        </w:rPr>
+        <w:t>Виконав:</w:t>
+      </w:r>
+    </w:p>
+    <w:p>
+      <w:pPr>
+        <w:rPr>
+          <w:szCs w:val="28"/>
+          <w:lang w:val="uk-UA"/>
+        </w:rPr>
+      </w:pPr>
+      <w:r>
+        <w:rPr>
+          <w:szCs w:val="28"/>
+        </w:rPr>
+        <w:t xml:space="preserve">студент групи КН-320Б                                                            </w:t>
       </w:r>
       <w:r>
         <w:rPr>
@@ -603,7 +531,6 @@
               <w:color w:val="auto"/>
               <w:sz w:val="28"/>
               <w:szCs w:val="28"/>
-              <w:lang w:val="uk-UA"/>
             </w:rPr>
           </w:pPr>
           <w:r>
@@ -2052,13 +1979,11 @@
         <w:pStyle w:val="Heading1"/>
       </w:pPr>
       <w:bookmarkStart w:id="1" w:name="_Toc89977208"/>
-      <w:proofErr w:type="spellStart"/>
       <w:r>
         <w:lastRenderedPageBreak/>
         <w:t>Вступ</w:t>
       </w:r>
       <w:bookmarkEnd w:id="1"/>
-      <w:proofErr w:type="spellEnd"/>
     </w:p>
     <w:p>
       <w:pPr>
@@ -2211,22 +2136,9 @@
       <w:bookmarkStart w:id="2" w:name="_Toc89977209"/>
       <w:r>
         <w:lastRenderedPageBreak/>
-        <w:t xml:space="preserve">1Аналіз </w:t>
-      </w:r>
-      <w:proofErr w:type="spellStart"/>
-      <w:r>
-        <w:t>предметної</w:t>
-      </w:r>
-      <w:proofErr w:type="spellEnd"/>
-      <w:r>
-        <w:t xml:space="preserve"> </w:t>
-      </w:r>
-      <w:proofErr w:type="spellStart"/>
-      <w:r>
-        <w:t>області</w:t>
+        <w:t>1Аналіз предметної області</w:t>
       </w:r>
       <w:bookmarkEnd w:id="2"/>
-      <w:proofErr w:type="spellEnd"/>
     </w:p>
     <w:p>
       <w:pPr>
@@ -2234,575 +2146,34 @@
       </w:pPr>
       <w:bookmarkStart w:id="3" w:name="_Toc89977210"/>
       <w:r>
-        <w:t xml:space="preserve">1.1 </w:t>
-      </w:r>
-      <w:proofErr w:type="spellStart"/>
-      <w:r>
-        <w:t>Середовище</w:t>
-      </w:r>
-      <w:proofErr w:type="spellEnd"/>
-      <w:r>
-        <w:t xml:space="preserve"> </w:t>
-      </w:r>
-      <w:proofErr w:type="spellStart"/>
-      <w:r>
-        <w:t>програмування</w:t>
-      </w:r>
-      <w:proofErr w:type="spellEnd"/>
-      <w:r>
-        <w:t xml:space="preserve"> </w:t>
-      </w:r>
-      <w:proofErr w:type="spellStart"/>
-      <w:r>
-        <w:t>visual</w:t>
-      </w:r>
-      <w:proofErr w:type="spellEnd"/>
-      <w:r>
-        <w:t xml:space="preserve"> </w:t>
-      </w:r>
-      <w:proofErr w:type="spellStart"/>
-      <w:r>
-        <w:t>studio</w:t>
+        <w:t>1.1 Середовище програмування visual studio</w:t>
       </w:r>
       <w:bookmarkEnd w:id="3"/>
-      <w:proofErr w:type="spellEnd"/>
-    </w:p>
-    <w:p>
-      <w:pPr>
-        <w:rPr>
-          <w:lang w:val="uk-UA"/>
-        </w:rPr>
-      </w:pPr>
-      <w:r>
-        <w:rPr>
-          <w:lang w:val="uk-UA"/>
-        </w:rPr>
-        <w:t xml:space="preserve">Microsoft </w:t>
-      </w:r>
-      <w:proofErr w:type="spellStart"/>
-      <w:r>
-        <w:rPr>
-          <w:lang w:val="uk-UA"/>
-        </w:rPr>
-        <w:t>Visual</w:t>
-      </w:r>
-      <w:proofErr w:type="spellEnd"/>
-      <w:r>
-        <w:rPr>
-          <w:lang w:val="uk-UA"/>
-        </w:rPr>
-        <w:t xml:space="preserve"> </w:t>
-      </w:r>
-      <w:proofErr w:type="spellStart"/>
-      <w:r>
-        <w:rPr>
-          <w:lang w:val="uk-UA"/>
-        </w:rPr>
-        <w:t>Studio</w:t>
-      </w:r>
-      <w:proofErr w:type="spellEnd"/>
-      <w:r>
-        <w:rPr>
-          <w:lang w:val="uk-UA"/>
-        </w:rPr>
-        <w:t xml:space="preserve"> — це інтегроване середовище розробки (IDE) від Microsoft. Він використовується для розробки комп'ютерних програм, а також веб-сайтів, веб-програм, веб-сервісів та мобільних додатків.</w:t>
-      </w:r>
-    </w:p>
-    <w:p>
-      <w:pPr>
-        <w:rPr>
-          <w:lang w:val="uk-UA"/>
-        </w:rPr>
-      </w:pPr>
-      <w:proofErr w:type="spellStart"/>
-      <w:r>
-        <w:rPr>
-          <w:lang w:val="uk-UA"/>
-        </w:rPr>
-        <w:t>Visual</w:t>
-      </w:r>
-      <w:proofErr w:type="spellEnd"/>
-      <w:r>
-        <w:rPr>
-          <w:lang w:val="uk-UA"/>
-        </w:rPr>
-        <w:t xml:space="preserve"> </w:t>
-      </w:r>
-      <w:proofErr w:type="spellStart"/>
-      <w:r>
-        <w:rPr>
-          <w:lang w:val="uk-UA"/>
-        </w:rPr>
-        <w:t>Studio</w:t>
-      </w:r>
-      <w:proofErr w:type="spellEnd"/>
-      <w:r>
-        <w:rPr>
-          <w:lang w:val="uk-UA"/>
-        </w:rPr>
-        <w:t xml:space="preserve"> дає змогу розробнику написати єдину програму для роботи на кількох платформах Windows, таких як мобільний, настільний і навіть експериментальний середовище Microsoft </w:t>
-      </w:r>
-      <w:proofErr w:type="spellStart"/>
-      <w:r>
-        <w:rPr>
-          <w:lang w:val="uk-UA"/>
-        </w:rPr>
-        <w:t>HoloLens</w:t>
-      </w:r>
-      <w:proofErr w:type="spellEnd"/>
-      <w:r>
-        <w:rPr>
-          <w:lang w:val="uk-UA"/>
-        </w:rPr>
-        <w:t xml:space="preserve">. Він також забезпечує спосіб створення додатків, які взагалі не працюють на комп'ютерах Windows, але замість цього вони працюють на пристроях </w:t>
-      </w:r>
-      <w:proofErr w:type="spellStart"/>
-      <w:r>
-        <w:rPr>
-          <w:lang w:val="uk-UA"/>
-        </w:rPr>
-        <w:t>iOS</w:t>
-      </w:r>
-      <w:proofErr w:type="spellEnd"/>
-      <w:r>
-        <w:rPr>
-          <w:lang w:val="uk-UA"/>
-        </w:rPr>
-        <w:t xml:space="preserve"> або у веб-додатках у хмарі. 30 </w:t>
-      </w:r>
-      <w:proofErr w:type="spellStart"/>
-      <w:r>
-        <w:rPr>
-          <w:lang w:val="uk-UA"/>
-        </w:rPr>
-        <w:t>Visual</w:t>
-      </w:r>
-      <w:proofErr w:type="spellEnd"/>
-      <w:r>
-        <w:rPr>
-          <w:lang w:val="uk-UA"/>
-        </w:rPr>
-        <w:t xml:space="preserve"> </w:t>
-      </w:r>
-      <w:proofErr w:type="spellStart"/>
-      <w:r>
-        <w:rPr>
-          <w:lang w:val="uk-UA"/>
-        </w:rPr>
-        <w:t>Studio</w:t>
-      </w:r>
-      <w:proofErr w:type="spellEnd"/>
-      <w:r>
-        <w:rPr>
-          <w:lang w:val="uk-UA"/>
-        </w:rPr>
-        <w:t xml:space="preserve"> включає в себе редактор коду, що підтримує </w:t>
-      </w:r>
-      <w:proofErr w:type="spellStart"/>
-      <w:r>
-        <w:rPr>
-          <w:lang w:val="uk-UA"/>
-        </w:rPr>
-        <w:t>IntelliSense</w:t>
-      </w:r>
-      <w:proofErr w:type="spellEnd"/>
-      <w:r>
-        <w:rPr>
-          <w:lang w:val="uk-UA"/>
-        </w:rPr>
-        <w:t xml:space="preserve"> (компонент завершення коду), а також </w:t>
-      </w:r>
-      <w:proofErr w:type="spellStart"/>
-      <w:r>
-        <w:rPr>
-          <w:lang w:val="uk-UA"/>
-        </w:rPr>
-        <w:t>рефакторинг</w:t>
-      </w:r>
-      <w:proofErr w:type="spellEnd"/>
-      <w:r>
-        <w:rPr>
-          <w:lang w:val="uk-UA"/>
-        </w:rPr>
-        <w:t xml:space="preserve"> коду. Вбудований </w:t>
-      </w:r>
-      <w:proofErr w:type="spellStart"/>
-      <w:r>
-        <w:rPr>
-          <w:lang w:val="uk-UA"/>
-        </w:rPr>
-        <w:t>відладчик</w:t>
-      </w:r>
-      <w:proofErr w:type="spellEnd"/>
-      <w:r>
-        <w:rPr>
-          <w:lang w:val="uk-UA"/>
-        </w:rPr>
-        <w:t xml:space="preserve"> працює як </w:t>
-      </w:r>
-      <w:proofErr w:type="spellStart"/>
-      <w:r>
-        <w:rPr>
-          <w:lang w:val="uk-UA"/>
-        </w:rPr>
-        <w:t>відладчик</w:t>
-      </w:r>
-      <w:proofErr w:type="spellEnd"/>
-      <w:r>
-        <w:rPr>
-          <w:lang w:val="uk-UA"/>
-        </w:rPr>
-        <w:t xml:space="preserve"> на рівні вихідного рівня, так і </w:t>
-      </w:r>
-      <w:proofErr w:type="spellStart"/>
-      <w:r>
-        <w:rPr>
-          <w:lang w:val="uk-UA"/>
-        </w:rPr>
-        <w:t>відладчик</w:t>
-      </w:r>
-      <w:proofErr w:type="spellEnd"/>
-      <w:r>
-        <w:rPr>
-          <w:lang w:val="uk-UA"/>
-        </w:rPr>
-        <w:t xml:space="preserve"> на рівні машини. Інші вбудовані інструменти включають програму для кодування, конструктор форм для побудови графічних інтерфейсів, веб-дизайнер, дизайнер класів та дизайнер схеми баз даних. Він приймає плагіни, які покращують функціональність практично на всіх рівнях, включаючи підтримку систем керування джерельними ресурсами (наприклад, </w:t>
-      </w:r>
-      <w:proofErr w:type="spellStart"/>
-      <w:r>
-        <w:rPr>
-          <w:lang w:val="uk-UA"/>
-        </w:rPr>
-        <w:t>Subversion</w:t>
-      </w:r>
-      <w:proofErr w:type="spellEnd"/>
-      <w:r>
-        <w:rPr>
-          <w:lang w:val="uk-UA"/>
-        </w:rPr>
-        <w:t xml:space="preserve"> та </w:t>
-      </w:r>
-      <w:proofErr w:type="spellStart"/>
-      <w:r>
-        <w:rPr>
-          <w:lang w:val="uk-UA"/>
-        </w:rPr>
-        <w:t>Gіt</w:t>
-      </w:r>
-      <w:proofErr w:type="spellEnd"/>
-      <w:r>
-        <w:rPr>
-          <w:lang w:val="uk-UA"/>
-        </w:rPr>
-        <w:t xml:space="preserve">) та додавання нових наборів інструментів, таких як редактори та візуальні розробники для мов або наборів інструментів для інших аспектів розробки програмного забезпечення життєвий цикл (наприклад, клієнт </w:t>
-      </w:r>
-      <w:proofErr w:type="spellStart"/>
-      <w:r>
-        <w:rPr>
-          <w:lang w:val="uk-UA"/>
-        </w:rPr>
-        <w:t>Team</w:t>
-      </w:r>
-      <w:proofErr w:type="spellEnd"/>
-      <w:r>
-        <w:rPr>
-          <w:lang w:val="uk-UA"/>
-        </w:rPr>
-        <w:t xml:space="preserve"> </w:t>
-      </w:r>
-      <w:proofErr w:type="spellStart"/>
-      <w:r>
-        <w:rPr>
-          <w:lang w:val="uk-UA"/>
-        </w:rPr>
-        <w:t>Foundation</w:t>
-      </w:r>
-      <w:proofErr w:type="spellEnd"/>
-      <w:r>
-        <w:rPr>
-          <w:lang w:val="uk-UA"/>
-        </w:rPr>
-        <w:t xml:space="preserve"> Server: </w:t>
-      </w:r>
-      <w:proofErr w:type="spellStart"/>
-      <w:r>
-        <w:rPr>
-          <w:lang w:val="uk-UA"/>
-        </w:rPr>
-        <w:t>Team</w:t>
-      </w:r>
-      <w:proofErr w:type="spellEnd"/>
-      <w:r>
-        <w:rPr>
-          <w:lang w:val="uk-UA"/>
-        </w:rPr>
-        <w:t xml:space="preserve"> Explorer). </w:t>
-      </w:r>
-      <w:proofErr w:type="spellStart"/>
-      <w:r>
-        <w:rPr>
-          <w:lang w:val="uk-UA"/>
-        </w:rPr>
-        <w:t>Visual</w:t>
-      </w:r>
-      <w:proofErr w:type="spellEnd"/>
-      <w:r>
-        <w:rPr>
-          <w:lang w:val="uk-UA"/>
-        </w:rPr>
-        <w:t xml:space="preserve"> </w:t>
-      </w:r>
-      <w:proofErr w:type="spellStart"/>
-      <w:r>
-        <w:rPr>
-          <w:lang w:val="uk-UA"/>
-        </w:rPr>
-        <w:t>Studio</w:t>
-      </w:r>
-      <w:proofErr w:type="spellEnd"/>
-      <w:r>
-        <w:rPr>
-          <w:lang w:val="uk-UA"/>
-        </w:rPr>
-        <w:t xml:space="preserve"> включає в себе редактор коду, що підтримує </w:t>
-      </w:r>
-      <w:proofErr w:type="spellStart"/>
-      <w:r>
-        <w:rPr>
-          <w:lang w:val="uk-UA"/>
-        </w:rPr>
-        <w:t>IntelliSense</w:t>
-      </w:r>
-      <w:proofErr w:type="spellEnd"/>
-      <w:r>
-        <w:rPr>
-          <w:lang w:val="uk-UA"/>
-        </w:rPr>
-        <w:t xml:space="preserve"> (компонент завершення коду), а також </w:t>
-      </w:r>
-      <w:proofErr w:type="spellStart"/>
-      <w:r>
-        <w:rPr>
-          <w:lang w:val="uk-UA"/>
-        </w:rPr>
-        <w:t>рефакторинг</w:t>
-      </w:r>
-      <w:proofErr w:type="spellEnd"/>
-      <w:r>
-        <w:rPr>
-          <w:lang w:val="uk-UA"/>
-        </w:rPr>
-        <w:t xml:space="preserve"> коду. Вбудований </w:t>
-      </w:r>
-      <w:proofErr w:type="spellStart"/>
-      <w:r>
-        <w:rPr>
-          <w:lang w:val="uk-UA"/>
-        </w:rPr>
-        <w:t>відладчик</w:t>
-      </w:r>
-      <w:proofErr w:type="spellEnd"/>
-      <w:r>
-        <w:rPr>
-          <w:lang w:val="uk-UA"/>
-        </w:rPr>
-        <w:t xml:space="preserve"> працює як </w:t>
-      </w:r>
-      <w:proofErr w:type="spellStart"/>
-      <w:r>
-        <w:rPr>
-          <w:lang w:val="uk-UA"/>
-        </w:rPr>
-        <w:t>відладчик</w:t>
-      </w:r>
-      <w:proofErr w:type="spellEnd"/>
-      <w:r>
-        <w:rPr>
-          <w:lang w:val="uk-UA"/>
-        </w:rPr>
-        <w:t xml:space="preserve"> на рівні вихідного рівня, так і </w:t>
-      </w:r>
-      <w:proofErr w:type="spellStart"/>
-      <w:r>
-        <w:rPr>
-          <w:lang w:val="uk-UA"/>
-        </w:rPr>
-        <w:t>відладчик</w:t>
-      </w:r>
-      <w:proofErr w:type="spellEnd"/>
-      <w:r>
-        <w:rPr>
-          <w:lang w:val="uk-UA"/>
-        </w:rPr>
-        <w:t xml:space="preserve"> на рівні машини. Інші вбудовані інструменти включають програму для кодування, конструктор форм для побудови графічних інтерфейсів, веб-дизайнер, дизайнер класів та дизайнер схеми баз даних. Він приймає плагіни, які покращують функціональність практично на всіх рівнях, включаючи підтримку систем керування джерельними ресурсами (наприклад, </w:t>
-      </w:r>
-      <w:proofErr w:type="spellStart"/>
-      <w:r>
-        <w:rPr>
-          <w:lang w:val="uk-UA"/>
-        </w:rPr>
-        <w:t>Subversion</w:t>
-      </w:r>
-      <w:proofErr w:type="spellEnd"/>
-      <w:r>
-        <w:rPr>
-          <w:lang w:val="uk-UA"/>
-        </w:rPr>
-        <w:t xml:space="preserve"> та </w:t>
-      </w:r>
-      <w:proofErr w:type="spellStart"/>
-      <w:r>
-        <w:rPr>
-          <w:lang w:val="uk-UA"/>
-        </w:rPr>
-        <w:t>Gіt</w:t>
-      </w:r>
-      <w:proofErr w:type="spellEnd"/>
-      <w:r>
-        <w:rPr>
-          <w:lang w:val="uk-UA"/>
-        </w:rPr>
-        <w:t xml:space="preserve">) та додавання нових наборів інструментів, таких як редактори та візуальні розробники для мов або наборів інструментів для інших аспектів розробки програмного забезпечення життєвий цикл (наприклад, клієнт </w:t>
-      </w:r>
-      <w:proofErr w:type="spellStart"/>
-      <w:r>
-        <w:rPr>
-          <w:lang w:val="uk-UA"/>
-        </w:rPr>
-        <w:t>Team</w:t>
-      </w:r>
-      <w:proofErr w:type="spellEnd"/>
-      <w:r>
-        <w:rPr>
-          <w:lang w:val="uk-UA"/>
-        </w:rPr>
-        <w:t xml:space="preserve"> </w:t>
-      </w:r>
-      <w:proofErr w:type="spellStart"/>
-      <w:r>
-        <w:rPr>
-          <w:lang w:val="uk-UA"/>
-        </w:rPr>
-        <w:t>Foundation</w:t>
-      </w:r>
-      <w:proofErr w:type="spellEnd"/>
-      <w:r>
-        <w:rPr>
-          <w:lang w:val="uk-UA"/>
-        </w:rPr>
-        <w:t xml:space="preserve"> Server: </w:t>
-      </w:r>
-      <w:proofErr w:type="spellStart"/>
-      <w:r>
-        <w:rPr>
-          <w:lang w:val="uk-UA"/>
-        </w:rPr>
-        <w:t>Team</w:t>
-      </w:r>
-      <w:proofErr w:type="spellEnd"/>
-      <w:r>
-        <w:rPr>
-          <w:lang w:val="uk-UA"/>
-        </w:rPr>
-        <w:t xml:space="preserve"> Explorer). </w:t>
-      </w:r>
-      <w:proofErr w:type="spellStart"/>
-      <w:r>
-        <w:rPr>
-          <w:lang w:val="uk-UA"/>
-        </w:rPr>
-        <w:t>Visual</w:t>
-      </w:r>
-      <w:proofErr w:type="spellEnd"/>
-      <w:r>
-        <w:rPr>
-          <w:lang w:val="uk-UA"/>
-        </w:rPr>
-        <w:t xml:space="preserve"> </w:t>
-      </w:r>
-      <w:proofErr w:type="spellStart"/>
-      <w:r>
-        <w:rPr>
-          <w:lang w:val="uk-UA"/>
-        </w:rPr>
-        <w:t>Studio</w:t>
-      </w:r>
-      <w:proofErr w:type="spellEnd"/>
-      <w:r>
-        <w:rPr>
-          <w:lang w:val="uk-UA"/>
-        </w:rPr>
-        <w:t xml:space="preserve"> підтримує 36 різних мов програмування і дозволяє редакторові коду та </w:t>
-      </w:r>
-      <w:proofErr w:type="spellStart"/>
-      <w:r>
-        <w:rPr>
-          <w:lang w:val="uk-UA"/>
-        </w:rPr>
-        <w:t>відладчику</w:t>
-      </w:r>
-      <w:proofErr w:type="spellEnd"/>
-      <w:r>
-        <w:rPr>
-          <w:lang w:val="uk-UA"/>
-        </w:rPr>
-        <w:t xml:space="preserve"> підтримувати (в тій чи іншій мірі) майже будь-яку мову програмування, якщо існує певна мова-служба. Вбудовані мови включають C, C ++, C ++ / CLI, </w:t>
-      </w:r>
-      <w:proofErr w:type="spellStart"/>
-      <w:r>
-        <w:rPr>
-          <w:lang w:val="uk-UA"/>
-        </w:rPr>
-        <w:t>Visual</w:t>
-      </w:r>
-      <w:proofErr w:type="spellEnd"/>
-      <w:r>
-        <w:rPr>
-          <w:lang w:val="uk-UA"/>
-        </w:rPr>
-        <w:t xml:space="preserve"> </w:t>
-      </w:r>
-      <w:proofErr w:type="spellStart"/>
-      <w:r>
-        <w:rPr>
-          <w:lang w:val="uk-UA"/>
-        </w:rPr>
-        <w:t>Basic</w:t>
-      </w:r>
-      <w:proofErr w:type="spellEnd"/>
-      <w:r>
-        <w:rPr>
-          <w:lang w:val="uk-UA"/>
-        </w:rPr>
-        <w:t xml:space="preserve">. NET, C #, F #, </w:t>
-      </w:r>
-      <w:proofErr w:type="spellStart"/>
-      <w:r>
-        <w:rPr>
-          <w:lang w:val="uk-UA"/>
-        </w:rPr>
-        <w:t>JavaScript</w:t>
-      </w:r>
-      <w:proofErr w:type="spellEnd"/>
-      <w:r>
-        <w:rPr>
-          <w:lang w:val="uk-UA"/>
-        </w:rPr>
-        <w:t xml:space="preserve">, </w:t>
-      </w:r>
-      <w:proofErr w:type="spellStart"/>
-      <w:r>
-        <w:rPr>
-          <w:lang w:val="uk-UA"/>
-        </w:rPr>
-        <w:t>TypeScript</w:t>
-      </w:r>
-      <w:proofErr w:type="spellEnd"/>
-      <w:r>
-        <w:rPr>
-          <w:lang w:val="uk-UA"/>
-        </w:rPr>
-        <w:t>, XML, XSLT, HTML та CSS.</w:t>
+    </w:p>
+    <w:p>
+      <w:pPr>
+        <w:rPr>
+          <w:lang w:val="uk-UA"/>
+        </w:rPr>
+      </w:pPr>
+      <w:r>
+        <w:rPr>
+          <w:lang w:val="uk-UA"/>
+        </w:rPr>
+        <w:t>Microsoft Visual Studio — це інтегроване середовище розробки (IDE) від Microsoft. Він використовується для розробки комп'ютерних програм, а також веб-сайтів, веб-програм, веб-сервісів та мобільних додатків.</w:t>
+      </w:r>
+    </w:p>
+    <w:p>
+      <w:pPr>
+        <w:rPr>
+          <w:lang w:val="uk-UA"/>
+        </w:rPr>
+      </w:pPr>
+      <w:r>
+        <w:rPr>
+          <w:lang w:val="uk-UA"/>
+        </w:rPr>
+        <w:t>Visual Studio дає змогу розробнику написати єдину програму для роботи на кількох платформах Windows, таких як мобільний, настільний і навіть експериментальний середовище Microsoft HoloLens. Він також забезпечує спосіб створення додатків, які взагалі не працюють на комп'ютерах Windows, але замість цього вони працюють на пристроях iOS або у веб-додатках у хмарі. 30 Visual Studio включає в себе редактор коду, що підтримує IntelliSense (компонент завершення коду), а також рефакторинг коду. Вбудований відладчик працює як відладчик на рівні вихідного рівня, так і відладчик на рівні машини. Інші вбудовані інструменти включають програму для кодування, конструктор форм для побудови графічних інтерфейсів, веб-дизайнер, дизайнер класів та дизайнер схеми баз даних. Він приймає плагіни, які покращують функціональність практично на всіх рівнях, включаючи підтримку систем керування джерельними ресурсами (наприклад, Subversion та Gіt) та додавання нових наборів інструментів, таких як редактори та візуальні розробники для мов або наборів інструментів для інших аспектів розробки програмного забезпечення життєвий цикл (наприклад, клієнт Team Foundation Server: Team Explorer). Visual Studio включає в себе редактор коду, що підтримує IntelliSense (компонент завершення коду), а також рефакторинг коду. Вбудований відладчик працює як відладчик на рівні вихідного рівня, так і відладчик на рівні машини. Інші вбудовані інструменти включають програму для кодування, конструктор форм для побудови графічних інтерфейсів, веб-дизайнер, дизайнер класів та дизайнер схеми баз даних. Він приймає плагіни, які покращують функціональність практично на всіх рівнях, включаючи підтримку систем керування джерельними ресурсами (наприклад, Subversion та Gіt) та додавання нових наборів інструментів, таких як редактори та візуальні розробники для мов або наборів інструментів для інших аспектів розробки програмного забезпечення життєвий цикл (наприклад, клієнт Team Foundation Server: Team Explorer). Visual Studio підтримує 36 різних мов програмування і дозволяє редакторові коду та відладчику підтримувати (в тій чи іншій мірі) майже будь-яку мову програмування, якщо існує певна мова-служба. Вбудовані мови включають C, C ++, C ++ / CLI, Visual Basic. NET, C #, F #, JavaScript, TypeScript, XML, XSLT, HTML та CSS.</w:t>
       </w:r>
     </w:p>
     <w:p>
@@ -2838,21 +2209,8 @@
         <w:lastRenderedPageBreak/>
         <w:t xml:space="preserve">1.2 </w:t>
       </w:r>
-      <w:proofErr w:type="spellStart"/>
-      <w:r>
-        <w:t>Графічна</w:t>
-      </w:r>
-      <w:proofErr w:type="spellEnd"/>
-      <w:r>
-        <w:t xml:space="preserve"> </w:t>
-      </w:r>
-      <w:proofErr w:type="spellStart"/>
-      <w:r>
-        <w:t>бібліотека</w:t>
-      </w:r>
-      <w:proofErr w:type="spellEnd"/>
-      <w:r>
-        <w:t xml:space="preserve"> SFML</w:t>
+      <w:r>
+        <w:t>Графічна бібліотека SFML</w:t>
       </w:r>
       <w:bookmarkEnd w:id="4"/>
       <w:bookmarkEnd w:id="5"/>
@@ -2892,25 +2250,14 @@
           <w:lang w:val="uk-UA"/>
         </w:rPr>
       </w:pPr>
-      <w:proofErr w:type="spellStart"/>
-      <w:r>
-        <w:rPr>
-          <w:noProof w:val="0"/>
-          <w:sz w:val="28"/>
-          <w:szCs w:val="28"/>
-          <w:lang w:val="uk-UA"/>
-        </w:rPr>
-        <w:t>system</w:t>
-      </w:r>
-      <w:proofErr w:type="spellEnd"/>
-      <w:r>
-        <w:rPr>
-          <w:noProof w:val="0"/>
-          <w:sz w:val="28"/>
-          <w:szCs w:val="28"/>
-          <w:lang w:val="uk-UA"/>
-        </w:rPr>
-        <w:t xml:space="preserve"> – управління часом і потоками, він є обов'язковим, оскільки усі модулі залежать від нього;</w:t>
+      <w:r>
+        <w:rPr>
+          <w:noProof w:val="0"/>
+          <w:sz w:val="28"/>
+          <w:szCs w:val="28"/>
+          <w:lang w:val="uk-UA"/>
+        </w:rPr>
+        <w:t>system – управління часом і потоками, він є обов'язковим, оскільки усі модулі залежать від нього;</w:t>
       </w:r>
     </w:p>
     <w:p>
@@ -2928,25 +2275,14 @@
           <w:lang w:val="uk-UA"/>
         </w:rPr>
       </w:pPr>
-      <w:proofErr w:type="spellStart"/>
-      <w:r>
-        <w:rPr>
-          <w:noProof w:val="0"/>
-          <w:sz w:val="28"/>
-          <w:szCs w:val="28"/>
-          <w:lang w:val="uk-UA"/>
-        </w:rPr>
-        <w:t>window</w:t>
-      </w:r>
-      <w:proofErr w:type="spellEnd"/>
-      <w:r>
-        <w:rPr>
-          <w:noProof w:val="0"/>
-          <w:sz w:val="28"/>
-          <w:szCs w:val="28"/>
-          <w:lang w:val="uk-UA"/>
-        </w:rPr>
-        <w:t xml:space="preserve"> – управління вікнами і взаємодією з користувачем;</w:t>
+      <w:r>
+        <w:rPr>
+          <w:noProof w:val="0"/>
+          <w:sz w:val="28"/>
+          <w:szCs w:val="28"/>
+          <w:lang w:val="uk-UA"/>
+        </w:rPr>
+        <w:t>window – управління вікнами і взаємодією з користувачем;</w:t>
       </w:r>
     </w:p>
     <w:p>
@@ -2964,25 +2300,14 @@
           <w:lang w:val="uk-UA"/>
         </w:rPr>
       </w:pPr>
-      <w:proofErr w:type="spellStart"/>
-      <w:r>
-        <w:rPr>
-          <w:noProof w:val="0"/>
-          <w:sz w:val="28"/>
-          <w:szCs w:val="28"/>
-          <w:lang w:val="uk-UA"/>
-        </w:rPr>
-        <w:t>graphics</w:t>
-      </w:r>
-      <w:proofErr w:type="spellEnd"/>
-      <w:r>
-        <w:rPr>
-          <w:noProof w:val="0"/>
-          <w:sz w:val="28"/>
-          <w:szCs w:val="28"/>
-          <w:lang w:val="uk-UA"/>
-        </w:rPr>
-        <w:t xml:space="preserve"> – робить простим відображення графічних примітивів і    зображень;</w:t>
+      <w:r>
+        <w:rPr>
+          <w:noProof w:val="0"/>
+          <w:sz w:val="28"/>
+          <w:szCs w:val="28"/>
+          <w:lang w:val="uk-UA"/>
+        </w:rPr>
+        <w:t>graphics – робить простим відображення графічних примітивів і    зображень;</w:t>
       </w:r>
     </w:p>
     <w:p>
@@ -3000,25 +2325,14 @@
           <w:lang w:val="uk-UA"/>
         </w:rPr>
       </w:pPr>
-      <w:proofErr w:type="spellStart"/>
-      <w:r>
-        <w:rPr>
-          <w:noProof w:val="0"/>
-          <w:sz w:val="28"/>
-          <w:szCs w:val="28"/>
-          <w:lang w:val="uk-UA"/>
-        </w:rPr>
-        <w:t>audio</w:t>
-      </w:r>
-      <w:proofErr w:type="spellEnd"/>
-      <w:r>
-        <w:rPr>
-          <w:noProof w:val="0"/>
-          <w:sz w:val="28"/>
-          <w:szCs w:val="28"/>
-          <w:lang w:val="uk-UA"/>
-        </w:rPr>
-        <w:t> – надає інтерфейс для управління звуком;</w:t>
+      <w:r>
+        <w:rPr>
+          <w:noProof w:val="0"/>
+          <w:sz w:val="28"/>
+          <w:szCs w:val="28"/>
+          <w:lang w:val="uk-UA"/>
+        </w:rPr>
+        <w:t>audio – надає інтерфейс для управління звуком;</w:t>
       </w:r>
     </w:p>
     <w:p>
@@ -3036,25 +2350,14 @@
           <w:lang w:val="uk-UA"/>
         </w:rPr>
       </w:pPr>
-      <w:proofErr w:type="spellStart"/>
-      <w:r>
-        <w:rPr>
-          <w:noProof w:val="0"/>
-          <w:sz w:val="28"/>
-          <w:szCs w:val="28"/>
-          <w:lang w:val="uk-UA"/>
-        </w:rPr>
-        <w:t>network</w:t>
-      </w:r>
-      <w:proofErr w:type="spellEnd"/>
-      <w:r>
-        <w:rPr>
-          <w:noProof w:val="0"/>
-          <w:sz w:val="28"/>
-          <w:szCs w:val="28"/>
-          <w:lang w:val="uk-UA"/>
-        </w:rPr>
-        <w:t> – для мережевих застосувань.</w:t>
+      <w:r>
+        <w:rPr>
+          <w:noProof w:val="0"/>
+          <w:sz w:val="28"/>
+          <w:szCs w:val="28"/>
+          <w:lang w:val="uk-UA"/>
+        </w:rPr>
+        <w:t>network – для мережевих застосувань.</w:t>
       </w:r>
     </w:p>
     <w:p>
@@ -3074,127 +2377,7 @@
           <w:szCs w:val="28"/>
           <w:lang w:val="uk-UA"/>
         </w:rPr>
-        <w:t xml:space="preserve">Використовуючи SFML, програма може бути скомпільоване і запущена на найбільш поширених платформах: Windows, </w:t>
-      </w:r>
-      <w:proofErr w:type="spellStart"/>
-      <w:r>
-        <w:rPr>
-          <w:noProof w:val="0"/>
-          <w:sz w:val="28"/>
-          <w:szCs w:val="28"/>
-          <w:lang w:val="uk-UA"/>
-        </w:rPr>
-        <w:t>Linux</w:t>
-      </w:r>
-      <w:proofErr w:type="spellEnd"/>
-      <w:r>
-        <w:rPr>
-          <w:noProof w:val="0"/>
-          <w:sz w:val="28"/>
-          <w:szCs w:val="28"/>
-          <w:lang w:val="uk-UA"/>
-        </w:rPr>
-        <w:t xml:space="preserve">, </w:t>
-      </w:r>
-      <w:proofErr w:type="spellStart"/>
-      <w:r>
-        <w:rPr>
-          <w:noProof w:val="0"/>
-          <w:sz w:val="28"/>
-          <w:szCs w:val="28"/>
-          <w:lang w:val="uk-UA"/>
-        </w:rPr>
-        <w:t>Mac</w:t>
-      </w:r>
-      <w:proofErr w:type="spellEnd"/>
-      <w:r>
-        <w:rPr>
-          <w:noProof w:val="0"/>
-          <w:sz w:val="28"/>
-          <w:szCs w:val="28"/>
-          <w:lang w:val="uk-UA"/>
-        </w:rPr>
-        <w:t xml:space="preserve">. SFML офіційно підтримує C і .NET. Також, завдяки своєму активному співтовариству, вона доступна на багатьох інших мовах, таких як </w:t>
-      </w:r>
-      <w:proofErr w:type="spellStart"/>
-      <w:r>
-        <w:rPr>
-          <w:noProof w:val="0"/>
-          <w:sz w:val="28"/>
-          <w:szCs w:val="28"/>
-          <w:lang w:val="uk-UA"/>
-        </w:rPr>
-        <w:t>Java</w:t>
-      </w:r>
-      <w:proofErr w:type="spellEnd"/>
-      <w:r>
-        <w:rPr>
-          <w:noProof w:val="0"/>
-          <w:sz w:val="28"/>
-          <w:szCs w:val="28"/>
-          <w:lang w:val="uk-UA"/>
-        </w:rPr>
-        <w:t xml:space="preserve">, </w:t>
-      </w:r>
-      <w:proofErr w:type="spellStart"/>
-      <w:r>
-        <w:rPr>
-          <w:noProof w:val="0"/>
-          <w:sz w:val="28"/>
-          <w:szCs w:val="28"/>
-          <w:lang w:val="uk-UA"/>
-        </w:rPr>
-        <w:t>Ruby</w:t>
-      </w:r>
-      <w:proofErr w:type="spellEnd"/>
-      <w:r>
-        <w:rPr>
-          <w:noProof w:val="0"/>
-          <w:sz w:val="28"/>
-          <w:szCs w:val="28"/>
-          <w:lang w:val="uk-UA"/>
-        </w:rPr>
-        <w:t xml:space="preserve">, </w:t>
-      </w:r>
-      <w:proofErr w:type="spellStart"/>
-      <w:r>
-        <w:rPr>
-          <w:noProof w:val="0"/>
-          <w:sz w:val="28"/>
-          <w:szCs w:val="28"/>
-          <w:lang w:val="uk-UA"/>
-        </w:rPr>
-        <w:t>Python</w:t>
-      </w:r>
-      <w:proofErr w:type="spellEnd"/>
-      <w:r>
-        <w:rPr>
-          <w:noProof w:val="0"/>
-          <w:sz w:val="28"/>
-          <w:szCs w:val="28"/>
-          <w:lang w:val="uk-UA"/>
-        </w:rPr>
-        <w:t xml:space="preserve">, </w:t>
-      </w:r>
-      <w:proofErr w:type="spellStart"/>
-      <w:r>
-        <w:rPr>
-          <w:noProof w:val="0"/>
-          <w:sz w:val="28"/>
-          <w:szCs w:val="28"/>
-          <w:lang w:val="uk-UA"/>
-        </w:rPr>
-        <w:t>Go</w:t>
-      </w:r>
-      <w:proofErr w:type="spellEnd"/>
-      <w:r>
-        <w:rPr>
-          <w:noProof w:val="0"/>
-          <w:sz w:val="28"/>
-          <w:szCs w:val="28"/>
-          <w:lang w:val="uk-UA"/>
-        </w:rPr>
-        <w:t xml:space="preserve"> та ін.</w:t>
+        <w:t>Використовуючи SFML, програма може бути скомпільоване і запущена на найбільш поширених платформах: Windows, Linux, Mac. SFML офіційно підтримує C і .NET. Також, завдяки своєму активному співтовариству, вона доступна на багатьох інших мовах, таких як Java, Ruby, Python, Go та ін.</w:t>
       </w:r>
     </w:p>
     <w:p>
@@ -3964,14 +3147,9 @@
       </w:pPr>
       <w:bookmarkStart w:id="7" w:name="_Toc89977213"/>
       <w:r>
-        <w:t xml:space="preserve">2.Розробка </w:t>
-      </w:r>
-      <w:proofErr w:type="spellStart"/>
-      <w:r>
-        <w:t>програми</w:t>
+        <w:t>2.Розробка програми</w:t>
       </w:r>
       <w:bookmarkEnd w:id="7"/>
-      <w:proofErr w:type="spellEnd"/>
     </w:p>
     <w:p>
       <w:pPr>
@@ -3985,104 +3163,24 @@
         </w:rPr>
         <w:t xml:space="preserve">2.1 </w:t>
       </w:r>
-      <w:proofErr w:type="spellStart"/>
-      <w:r>
-        <w:t>Створення</w:t>
-      </w:r>
-      <w:proofErr w:type="spellEnd"/>
-      <w:r>
-        <w:t xml:space="preserve"> </w:t>
-      </w:r>
-      <w:proofErr w:type="spellStart"/>
-      <w:r>
-        <w:t>діалогового</w:t>
-      </w:r>
-      <w:proofErr w:type="spellEnd"/>
-      <w:r>
-        <w:t xml:space="preserve"> </w:t>
-      </w:r>
-      <w:proofErr w:type="spellStart"/>
-      <w:r>
-        <w:t>вікна</w:t>
+      <w:r>
+        <w:t>Створення діалогового вікна</w:t>
       </w:r>
       <w:bookmarkEnd w:id="8"/>
       <w:bookmarkEnd w:id="9"/>
-      <w:proofErr w:type="spellEnd"/>
     </w:p>
     <w:p>
       <w:pPr>
         <w:pStyle w:val="a0"/>
       </w:pPr>
       <w:r>
-        <w:t xml:space="preserve">Для малювання об'єктів, що надаються графічним модулем, необхідно використовувати спеціалізований клас вікна: </w:t>
-      </w:r>
-      <w:proofErr w:type="spellStart"/>
-      <w:r>
-        <w:t>RenderWindow</w:t>
-      </w:r>
-      <w:proofErr w:type="spellEnd"/>
-      <w:r>
-        <w:t xml:space="preserve">. Цей клас є похідним від </w:t>
-      </w:r>
-      <w:proofErr w:type="spellStart"/>
-      <w:r>
-        <w:t>Window</w:t>
-      </w:r>
-      <w:proofErr w:type="spellEnd"/>
-      <w:r>
-        <w:t xml:space="preserve"> і успадковує всі його функції. Все, що ви дізналися про </w:t>
-      </w:r>
-      <w:proofErr w:type="spellStart"/>
-      <w:r>
-        <w:t>sf</w:t>
-      </w:r>
-      <w:proofErr w:type="spellEnd"/>
-      <w:r>
-        <w:t xml:space="preserve"> :: </w:t>
-      </w:r>
-      <w:proofErr w:type="spellStart"/>
-      <w:r>
-        <w:t>Window</w:t>
-      </w:r>
-      <w:proofErr w:type="spellEnd"/>
-      <w:r>
-        <w:t xml:space="preserve"> (створення, обробка подій, управління частотою кадрів, змішування з </w:t>
-      </w:r>
-      <w:proofErr w:type="spellStart"/>
-      <w:r>
-        <w:t>OpenGL</w:t>
-      </w:r>
-      <w:proofErr w:type="spellEnd"/>
-      <w:r>
-        <w:t xml:space="preserve"> і </w:t>
-      </w:r>
-      <w:proofErr w:type="spellStart"/>
-      <w:r>
-        <w:t>т.д</w:t>
-      </w:r>
-      <w:proofErr w:type="spellEnd"/>
-      <w:r>
-        <w:t>.), можна засто</w:t>
-      </w:r>
-      <w:r>
-        <w:rPr>
-          <w:rFonts w:eastAsiaTheme="minorHAnsi"/>
-        </w:rPr>
-        <w:t xml:space="preserve">сувати і до </w:t>
-      </w:r>
-      <w:proofErr w:type="spellStart"/>
-      <w:r>
-        <w:rPr>
-          <w:rFonts w:eastAsiaTheme="minorHAnsi"/>
-        </w:rPr>
-        <w:t>RenderWindow</w:t>
-      </w:r>
-      <w:proofErr w:type="spellEnd"/>
-      <w:r>
-        <w:rPr>
-          <w:rFonts w:eastAsiaTheme="minorHAnsi"/>
-        </w:rPr>
-        <w:t>.</w:t>
+        <w:t>Для малювання об'єктів, що надаються графічним модулем, необхідно використовувати спеціалізований клас вікна: RenderWindow. Цей клас є похідним від Window і успадковує всі його функції. Все, що ви дізналися про sf :: Window (створення, обробка подій, управління частотою кадрів, змішування з OpenGL і т.д.), можна засто</w:t>
+      </w:r>
+      <w:r>
+        <w:rPr>
+          <w:rFonts w:eastAsiaTheme="minorHAnsi"/>
+        </w:rPr>
+        <w:t>сувати і до RenderWindow.</w:t>
       </w:r>
     </w:p>
     <w:p>
@@ -4090,47 +3188,7 @@
         <w:pStyle w:val="a0"/>
       </w:pPr>
       <w:r>
-        <w:t xml:space="preserve">Крім того, </w:t>
-      </w:r>
-      <w:proofErr w:type="spellStart"/>
-      <w:r>
-        <w:t>RenderWindow</w:t>
-      </w:r>
-      <w:proofErr w:type="spellEnd"/>
-      <w:r>
-        <w:t xml:space="preserve"> додає високо рівневі функції, щоб допомогти вам легко малювати. У цьому підручнику ми зосередимося на двох з цих функцій: </w:t>
-      </w:r>
-      <w:proofErr w:type="spellStart"/>
-      <w:r>
-        <w:t>clear</w:t>
-      </w:r>
-      <w:proofErr w:type="spellEnd"/>
-      <w:r>
-        <w:t xml:space="preserve"> і </w:t>
-      </w:r>
-      <w:proofErr w:type="spellStart"/>
-      <w:r>
-        <w:t>draw</w:t>
-      </w:r>
-      <w:proofErr w:type="spellEnd"/>
-      <w:r>
-        <w:t xml:space="preserve">. Вони прості, як і випливає з їх назви: </w:t>
-      </w:r>
-      <w:proofErr w:type="spellStart"/>
-      <w:r>
-        <w:t>clear</w:t>
-      </w:r>
-      <w:proofErr w:type="spellEnd"/>
-      <w:r>
-        <w:t xml:space="preserve"> очищає все вікно вибраним кольором, а </w:t>
-      </w:r>
-      <w:proofErr w:type="spellStart"/>
-      <w:r>
-        <w:t>draw</w:t>
-      </w:r>
-      <w:proofErr w:type="spellEnd"/>
-      <w:r>
-        <w:t xml:space="preserve"> малює будь-який </w:t>
+        <w:t xml:space="preserve">Крім того, RenderWindow додає високо рівневі функції, щоб допомогти вам легко малювати. У цьому підручнику ми зосередимося на двох з цих функцій: clear і draw. Вони прості, як і випливає з їх назви: clear очищає все вікно вибраним кольором, а draw малює будь-який </w:t>
       </w:r>
       <w:r>
         <w:rPr>
@@ -4144,15 +3202,7 @@
         <w:pStyle w:val="a0"/>
       </w:pPr>
       <w:r>
-        <w:t xml:space="preserve">На рисунку 2.1 показано, як виглядає типовий основний цикл з вікном </w:t>
-      </w:r>
-      <w:proofErr w:type="spellStart"/>
-      <w:r>
-        <w:t>рендеринга</w:t>
-      </w:r>
-      <w:proofErr w:type="spellEnd"/>
-      <w:r>
-        <w:t>.</w:t>
+        <w:t>На рисунку 2.1 показано, як виглядає типовий основний цикл з вікном рендеринга.</w:t>
       </w:r>
     </w:p>
     <w:p>
@@ -4282,7 +3332,6 @@
         </w:rPr>
         <w:t xml:space="preserve">’єкти не будуть відображатися в вікні. </w:t>
       </w:r>
-      <w:proofErr w:type="gramStart"/>
       <w:r>
         <w:rPr>
           <w:rFonts w:eastAsiaTheme="minorHAnsi"/>
@@ -4294,14 +3343,7 @@
         <w:rPr>
           <w:rFonts w:eastAsiaTheme="minorHAnsi"/>
         </w:rPr>
-        <w:t>(</w:t>
-      </w:r>
-      <w:proofErr w:type="gramEnd"/>
-      <w:r>
-        <w:rPr>
-          <w:rFonts w:eastAsiaTheme="minorHAnsi"/>
-        </w:rPr>
-        <w:t xml:space="preserve">) </w:t>
+        <w:t xml:space="preserve">() </w:t>
       </w:r>
       <w:r>
         <w:rPr>
@@ -4429,35 +3471,7 @@
         <w:rPr>
           <w:rFonts w:eastAsiaTheme="minorHAnsi"/>
         </w:rPr>
-        <w:t xml:space="preserve">Виклик </w:t>
-      </w:r>
-      <w:proofErr w:type="spellStart"/>
-      <w:r>
-        <w:rPr>
-          <w:rFonts w:eastAsiaTheme="minorHAnsi"/>
-        </w:rPr>
-        <w:t>clear</w:t>
-      </w:r>
-      <w:proofErr w:type="spellEnd"/>
-      <w:r>
-        <w:rPr>
-          <w:rFonts w:eastAsiaTheme="minorHAnsi"/>
-        </w:rPr>
-        <w:t xml:space="preserve"> перед малюванням чого-небудь є обов'язковим, інакше вміст попередніх кадрів буде присутній за всім, що ви намалюєте. Єдиний виняток - коли ви закриваєте всі вікно тим, що малюєте, так що жоден піксель не буде відмалювали. В цьому випадку ви можете не викликати </w:t>
-      </w:r>
-      <w:proofErr w:type="spellStart"/>
-      <w:r>
-        <w:rPr>
-          <w:rFonts w:eastAsiaTheme="minorHAnsi"/>
-        </w:rPr>
-        <w:t>clear</w:t>
-      </w:r>
-      <w:proofErr w:type="spellEnd"/>
-      <w:r>
-        <w:rPr>
-          <w:rFonts w:eastAsiaTheme="minorHAnsi"/>
-        </w:rPr>
-        <w:t xml:space="preserve"> (хоча це не зробить помітного впливу на продуктивність).</w:t>
+        <w:t>Виклик clear перед малюванням чого-небудь є обов'язковим, інакше вміст попередніх кадрів буде присутній за всім, що ви намалюєте. Єдиний виняток - коли ви закриваєте всі вікно тим, що малюєте, так що жоден піксель не буде відмалювали. В цьому випадку ви можете не викликати clear (хоча це не зробить помітного впливу на продуктивність).</w:t>
       </w:r>
     </w:p>
     <w:p>
@@ -4471,35 +3485,7 @@
         <w:rPr>
           <w:rFonts w:eastAsiaTheme="minorHAnsi"/>
         </w:rPr>
-        <w:t xml:space="preserve">Виклик </w:t>
-      </w:r>
-      <w:proofErr w:type="spellStart"/>
-      <w:r>
-        <w:rPr>
-          <w:rFonts w:eastAsiaTheme="minorHAnsi"/>
-        </w:rPr>
-        <w:t>display</w:t>
-      </w:r>
-      <w:proofErr w:type="spellEnd"/>
-      <w:r>
-        <w:rPr>
-          <w:rFonts w:eastAsiaTheme="minorHAnsi"/>
-        </w:rPr>
-        <w:t xml:space="preserve"> також обов'язковий, він бере те, що було намальовано з моменту останнього дзвінка </w:t>
-      </w:r>
-      <w:proofErr w:type="spellStart"/>
-      <w:r>
-        <w:rPr>
-          <w:rFonts w:eastAsiaTheme="minorHAnsi"/>
-        </w:rPr>
-        <w:t>display</w:t>
-      </w:r>
-      <w:proofErr w:type="spellEnd"/>
-      <w:r>
-        <w:rPr>
-          <w:rFonts w:eastAsiaTheme="minorHAnsi"/>
-        </w:rPr>
-        <w:t>, і відображає це на вікні. Н</w:t>
+        <w:t>Виклик display також обов'язковий, він бере те, що було намальовано з моменту останнього дзвінка display, і відображає це на вікні. Н</w:t>
       </w:r>
       <w:r>
         <w:rPr>
@@ -4518,35 +3504,7 @@
         <w:rPr>
           <w:rFonts w:eastAsiaTheme="minorHAnsi"/>
         </w:rPr>
-        <w:t xml:space="preserve"> в вікно, а в прихований буфер. Цей буфер потім копіюється в вікно при виклику </w:t>
-      </w:r>
-      <w:proofErr w:type="spellStart"/>
-      <w:r>
-        <w:rPr>
-          <w:rFonts w:eastAsiaTheme="minorHAnsi"/>
-        </w:rPr>
-        <w:t>display</w:t>
-      </w:r>
-      <w:proofErr w:type="spellEnd"/>
-      <w:r>
-        <w:rPr>
-          <w:rFonts w:eastAsiaTheme="minorHAnsi"/>
-        </w:rPr>
-        <w:t xml:space="preserve"> - це називається подвійний </w:t>
-      </w:r>
-      <w:proofErr w:type="spellStart"/>
-      <w:r>
-        <w:rPr>
-          <w:rFonts w:eastAsiaTheme="minorHAnsi"/>
-        </w:rPr>
-        <w:t>буферизацією</w:t>
-      </w:r>
-      <w:proofErr w:type="spellEnd"/>
-      <w:r>
-        <w:rPr>
-          <w:rFonts w:eastAsiaTheme="minorHAnsi"/>
-        </w:rPr>
-        <w:t>.</w:t>
+        <w:t xml:space="preserve"> в вікно, а в прихований буфер. Цей буфер потім копіюється в вікно при виклику display - це називається подвійний буферизацією.</w:t>
       </w:r>
     </w:p>
     <w:p>
@@ -4561,37 +3519,11 @@
         </w:rPr>
         <w:t xml:space="preserve">2.2 </w:t>
       </w:r>
-      <w:proofErr w:type="spellStart"/>
-      <w:r>
-        <w:t>Створення</w:t>
-      </w:r>
-      <w:proofErr w:type="spellEnd"/>
-      <w:r>
-        <w:t xml:space="preserve"> </w:t>
-      </w:r>
-      <w:proofErr w:type="spellStart"/>
-      <w:r>
-        <w:t>елементів</w:t>
-      </w:r>
-      <w:proofErr w:type="spellEnd"/>
-      <w:r>
-        <w:t xml:space="preserve"> </w:t>
-      </w:r>
-      <w:proofErr w:type="spellStart"/>
-      <w:r>
-        <w:t>діалогового</w:t>
-      </w:r>
-      <w:proofErr w:type="spellEnd"/>
-      <w:r>
-        <w:t xml:space="preserve"> </w:t>
-      </w:r>
-      <w:proofErr w:type="spellStart"/>
-      <w:r>
-        <w:t>вікна</w:t>
+      <w:r>
+        <w:t>Створення елементів діалогового вікна</w:t>
       </w:r>
       <w:bookmarkEnd w:id="10"/>
       <w:bookmarkEnd w:id="11"/>
-      <w:proofErr w:type="spellEnd"/>
     </w:p>
     <w:p>
       <w:pPr>
@@ -4612,71 +3544,15 @@
         </w:rPr>
         <w:t xml:space="preserve">У SFML можливо зробити різні фігури і не тільки, для цього потребується створити об’єкт класу потрібної фігури.  Щоб сформувати прямокутну кнопку у вікні, створюється об’єкт класу </w:t>
       </w:r>
-      <w:proofErr w:type="spellStart"/>
-      <w:r>
-        <w:rPr>
-          <w:rFonts w:eastAsiaTheme="minorHAnsi"/>
-          <w:noProof w:val="0"/>
-          <w:sz w:val="28"/>
-          <w:szCs w:val="28"/>
-          <w:lang w:val="uk-UA"/>
-        </w:rPr>
-        <w:t>RectangleShape</w:t>
-      </w:r>
-      <w:proofErr w:type="spellEnd"/>
-      <w:r>
-        <w:rPr>
-          <w:rFonts w:eastAsiaTheme="minorHAnsi"/>
-          <w:noProof w:val="0"/>
-          <w:sz w:val="28"/>
-          <w:szCs w:val="28"/>
-          <w:lang w:val="uk-UA"/>
-        </w:rPr>
-        <w:t>, а у конструктор з параметрами передається клас Vector2f(</w:t>
-      </w:r>
-      <w:proofErr w:type="spellStart"/>
-      <w:r>
-        <w:rPr>
-          <w:rFonts w:eastAsiaTheme="minorHAnsi"/>
-          <w:noProof w:val="0"/>
-          <w:sz w:val="28"/>
-          <w:szCs w:val="28"/>
-          <w:lang w:val="uk-UA"/>
-        </w:rPr>
-        <w:t>float</w:t>
-      </w:r>
-      <w:proofErr w:type="spellEnd"/>
-      <w:r>
-        <w:rPr>
-          <w:rFonts w:eastAsiaTheme="minorHAnsi"/>
-          <w:noProof w:val="0"/>
-          <w:sz w:val="28"/>
-          <w:szCs w:val="28"/>
-          <w:lang w:val="uk-UA"/>
-        </w:rPr>
-        <w:t xml:space="preserve"> X, </w:t>
-      </w:r>
-      <w:proofErr w:type="spellStart"/>
-      <w:r>
-        <w:rPr>
-          <w:rFonts w:eastAsiaTheme="minorHAnsi"/>
-          <w:noProof w:val="0"/>
-          <w:sz w:val="28"/>
-          <w:szCs w:val="28"/>
-          <w:lang w:val="uk-UA"/>
-        </w:rPr>
-        <w:t>float</w:t>
-      </w:r>
-      <w:proofErr w:type="spellEnd"/>
-      <w:r>
-        <w:rPr>
-          <w:rFonts w:eastAsiaTheme="minorHAnsi"/>
-          <w:noProof w:val="0"/>
-          <w:sz w:val="28"/>
-          <w:szCs w:val="28"/>
-          <w:lang w:val="uk-UA"/>
-        </w:rPr>
-        <w:t xml:space="preserve"> Y), де х </w:t>
+      <w:r>
+        <w:rPr>
+          <w:rFonts w:eastAsiaTheme="minorHAnsi"/>
+          <w:noProof w:val="0"/>
+          <w:sz w:val="28"/>
+          <w:szCs w:val="28"/>
+          <w:lang w:val="uk-UA"/>
+        </w:rPr>
+        <w:t xml:space="preserve">RectangleShape, а у конструктор з параметрами передається клас Vector2f(float X, float Y), де х </w:t>
       </w:r>
       <w:r>
         <w:rPr>
@@ -4767,51 +3643,7 @@
           <w:lang w:val="uk-UA"/>
         </w:rPr>
         <w:softHyphen/>
-        <w:t xml:space="preserve">– висота, у – ширина фігури. Далі використовуючи методи класу, задається колір фігурі </w:t>
-      </w:r>
-      <w:proofErr w:type="spellStart"/>
-      <w:r>
-        <w:rPr>
-          <w:rFonts w:eastAsiaTheme="minorHAnsi"/>
-          <w:noProof w:val="0"/>
-          <w:sz w:val="28"/>
-          <w:szCs w:val="28"/>
-          <w:lang w:val="uk-UA"/>
-        </w:rPr>
-        <w:t>setFillColor</w:t>
-      </w:r>
-      <w:proofErr w:type="spellEnd"/>
-      <w:r>
-        <w:rPr>
-          <w:rFonts w:eastAsiaTheme="minorHAnsi"/>
-          <w:noProof w:val="0"/>
-          <w:sz w:val="28"/>
-          <w:szCs w:val="28"/>
-          <w:lang w:val="uk-UA"/>
-        </w:rPr>
-        <w:t xml:space="preserve">(), якому у параметри передається клас </w:t>
-      </w:r>
-      <w:proofErr w:type="spellStart"/>
-      <w:r>
-        <w:rPr>
-          <w:rFonts w:eastAsiaTheme="minorHAnsi"/>
-          <w:noProof w:val="0"/>
-          <w:sz w:val="28"/>
-          <w:szCs w:val="28"/>
-          <w:lang w:val="uk-UA"/>
-        </w:rPr>
-        <w:t>Color</w:t>
-      </w:r>
-      <w:proofErr w:type="spellEnd"/>
-      <w:r>
-        <w:rPr>
-          <w:rFonts w:eastAsiaTheme="minorHAnsi"/>
-          <w:noProof w:val="0"/>
-          <w:sz w:val="28"/>
-          <w:szCs w:val="28"/>
-          <w:lang w:val="uk-UA"/>
-        </w:rPr>
-        <w:t xml:space="preserve">(), який приймає у параметри три цифри RGB та четвертий параметр </w:t>
+        <w:t xml:space="preserve">– висота, у – ширина фігури. Далі використовуючи методи класу, задається колір фігурі setFillColor(), якому у параметри передається клас Color(), який приймає у параметри три цифри RGB та четвертий параметр </w:t>
       </w:r>
       <w:r>
         <w:rPr>
@@ -4831,73 +3663,7 @@
           <w:szCs w:val="28"/>
           <w:lang w:val="uk-UA"/>
         </w:rPr>
-        <w:t xml:space="preserve"> так звану прозорість об’єкта. Після цього задається позиція фігури функцією </w:t>
-      </w:r>
-      <w:proofErr w:type="spellStart"/>
-      <w:r>
-        <w:rPr>
-          <w:rFonts w:eastAsiaTheme="minorHAnsi"/>
-          <w:noProof w:val="0"/>
-          <w:sz w:val="28"/>
-          <w:szCs w:val="28"/>
-          <w:lang w:val="uk-UA"/>
-        </w:rPr>
-        <w:t>setPosition</w:t>
-      </w:r>
-      <w:proofErr w:type="spellEnd"/>
-      <w:r>
-        <w:rPr>
-          <w:rFonts w:eastAsiaTheme="minorHAnsi"/>
-          <w:noProof w:val="0"/>
-          <w:sz w:val="28"/>
-          <w:szCs w:val="28"/>
-          <w:lang w:val="uk-UA"/>
-        </w:rPr>
-        <w:t>(</w:t>
-      </w:r>
-      <w:proofErr w:type="spellStart"/>
-      <w:r>
-        <w:rPr>
-          <w:rFonts w:eastAsiaTheme="minorHAnsi"/>
-          <w:noProof w:val="0"/>
-          <w:sz w:val="28"/>
-          <w:szCs w:val="28"/>
-          <w:lang w:val="uk-UA"/>
-        </w:rPr>
-        <w:t>float</w:t>
-      </w:r>
-      <w:proofErr w:type="spellEnd"/>
-      <w:r>
-        <w:rPr>
-          <w:rFonts w:eastAsiaTheme="minorHAnsi"/>
-          <w:noProof w:val="0"/>
-          <w:sz w:val="28"/>
-          <w:szCs w:val="28"/>
-          <w:lang w:val="uk-UA"/>
-        </w:rPr>
-        <w:t xml:space="preserve"> x, </w:t>
-      </w:r>
-      <w:proofErr w:type="spellStart"/>
-      <w:r>
-        <w:rPr>
-          <w:rFonts w:eastAsiaTheme="minorHAnsi"/>
-          <w:noProof w:val="0"/>
-          <w:sz w:val="28"/>
-          <w:szCs w:val="28"/>
-          <w:lang w:val="uk-UA"/>
-        </w:rPr>
-        <w:t>float</w:t>
-      </w:r>
-      <w:proofErr w:type="spellEnd"/>
-      <w:r>
-        <w:rPr>
-          <w:rFonts w:eastAsiaTheme="minorHAnsi"/>
-          <w:noProof w:val="0"/>
-          <w:sz w:val="28"/>
-          <w:szCs w:val="28"/>
-          <w:lang w:val="uk-UA"/>
-        </w:rPr>
-        <w:t xml:space="preserve"> y), де х </w:t>
+        <w:t xml:space="preserve"> так звану прозорість об’єкта. Після цього задається позиція фігури функцією setPosition(float x, float y), де х </w:t>
       </w:r>
       <w:r>
         <w:rPr>
@@ -4997,47 +3763,7 @@
           <w:szCs w:val="28"/>
           <w:lang w:val="uk-UA"/>
         </w:rPr>
-        <w:t xml:space="preserve">Після налаштування, фігура підмальовується на вікні, для цього викликається метод </w:t>
-      </w:r>
-      <w:proofErr w:type="spellStart"/>
-      <w:r>
-        <w:rPr>
-          <w:noProof w:val="0"/>
-          <w:sz w:val="28"/>
-          <w:szCs w:val="28"/>
-          <w:lang w:val="uk-UA"/>
-        </w:rPr>
-        <w:t>draw</w:t>
-      </w:r>
-      <w:proofErr w:type="spellEnd"/>
-      <w:r>
-        <w:rPr>
-          <w:noProof w:val="0"/>
-          <w:sz w:val="28"/>
-          <w:szCs w:val="28"/>
-          <w:lang w:val="uk-UA"/>
-        </w:rPr>
-        <w:t xml:space="preserve">() об’єкту </w:t>
-      </w:r>
-      <w:proofErr w:type="spellStart"/>
-      <w:r>
-        <w:rPr>
-          <w:noProof w:val="0"/>
-          <w:sz w:val="28"/>
-          <w:szCs w:val="28"/>
-          <w:lang w:val="uk-UA"/>
-        </w:rPr>
-        <w:t>window</w:t>
-      </w:r>
-      <w:proofErr w:type="spellEnd"/>
-      <w:r>
-        <w:rPr>
-          <w:noProof w:val="0"/>
-          <w:sz w:val="28"/>
-          <w:szCs w:val="28"/>
-          <w:lang w:val="uk-UA"/>
-        </w:rPr>
-        <w:t xml:space="preserve">, у параметри функції передається назва фігури. </w:t>
+        <w:t xml:space="preserve">Після налаштування, фігура підмальовується на вікні, для цього викликається метод draw() об’єкту window, у параметри функції передається назва фігури. </w:t>
       </w:r>
     </w:p>
     <w:p>
@@ -5097,107 +3823,7 @@
           <w:szCs w:val="28"/>
           <w:lang w:val="uk-UA"/>
         </w:rPr>
-        <w:t xml:space="preserve">У бібліотеці SFML є клас, який обробляє події, а саме натиснення клавішею мишки або клавіатури, кнопки джойстика и </w:t>
-      </w:r>
-      <w:proofErr w:type="spellStart"/>
-      <w:r>
-        <w:rPr>
-          <w:noProof w:val="0"/>
-          <w:sz w:val="28"/>
-          <w:szCs w:val="28"/>
-          <w:lang w:val="uk-UA"/>
-        </w:rPr>
-        <w:t>тд</w:t>
-      </w:r>
-      <w:proofErr w:type="spellEnd"/>
-      <w:r>
-        <w:rPr>
-          <w:noProof w:val="0"/>
-          <w:sz w:val="28"/>
-          <w:szCs w:val="28"/>
-          <w:lang w:val="uk-UA"/>
-        </w:rPr>
-        <w:t xml:space="preserve">. Клас називається </w:t>
-      </w:r>
-      <w:proofErr w:type="spellStart"/>
-      <w:r>
-        <w:rPr>
-          <w:noProof w:val="0"/>
-          <w:sz w:val="28"/>
-          <w:szCs w:val="28"/>
-          <w:lang w:val="uk-UA"/>
-        </w:rPr>
-        <w:t>Event</w:t>
-      </w:r>
-      <w:proofErr w:type="spellEnd"/>
-      <w:r>
-        <w:rPr>
-          <w:noProof w:val="0"/>
-          <w:sz w:val="28"/>
-          <w:szCs w:val="28"/>
-          <w:lang w:val="uk-UA"/>
-        </w:rPr>
-        <w:t xml:space="preserve">. За допомогою об'єкту цього класу, робиться взаємодія користувача з вікном і його елементами. Наприклад, при натисненні кнопки мишки, об'єкту класу </w:t>
-      </w:r>
-      <w:proofErr w:type="spellStart"/>
-      <w:r>
-        <w:rPr>
-          <w:noProof w:val="0"/>
-          <w:sz w:val="28"/>
-          <w:szCs w:val="28"/>
-          <w:lang w:val="uk-UA"/>
-        </w:rPr>
-        <w:t>Event</w:t>
-      </w:r>
-      <w:proofErr w:type="spellEnd"/>
-      <w:r>
-        <w:rPr>
-          <w:noProof w:val="0"/>
-          <w:sz w:val="28"/>
-          <w:szCs w:val="28"/>
-          <w:lang w:val="uk-UA"/>
-        </w:rPr>
-        <w:t xml:space="preserve"> вже зберігає про це інформацію. Таким чином можливо побудувати умову </w:t>
-      </w:r>
-      <w:proofErr w:type="spellStart"/>
-      <w:r>
-        <w:rPr>
-          <w:noProof w:val="0"/>
-          <w:sz w:val="28"/>
-          <w:szCs w:val="28"/>
-          <w:lang w:val="uk-UA"/>
-        </w:rPr>
-        <w:t>if</w:t>
-      </w:r>
-      <w:proofErr w:type="spellEnd"/>
-      <w:r>
-        <w:rPr>
-          <w:noProof w:val="0"/>
-          <w:sz w:val="28"/>
-          <w:szCs w:val="28"/>
-          <w:lang w:val="uk-UA"/>
-        </w:rPr>
-        <w:t xml:space="preserve"> () в якому буде порівняння об'єкту класу </w:t>
-      </w:r>
-      <w:proofErr w:type="spellStart"/>
-      <w:r>
-        <w:rPr>
-          <w:noProof w:val="0"/>
-          <w:sz w:val="28"/>
-          <w:szCs w:val="28"/>
-          <w:lang w:val="uk-UA"/>
-        </w:rPr>
-        <w:t>Event</w:t>
-      </w:r>
-      <w:proofErr w:type="spellEnd"/>
-      <w:r>
-        <w:rPr>
-          <w:noProof w:val="0"/>
-          <w:sz w:val="28"/>
-          <w:szCs w:val="28"/>
-          <w:lang w:val="uk-UA"/>
-        </w:rPr>
-        <w:t xml:space="preserve"> і потрібної дії, якщо вони рівні програма заходить в умову.</w:t>
+        <w:t>У бібліотеці SFML є клас, який обробляє події, а саме натиснення клавішею мишки або клавіатури, кнопки джойстика и тд. Клас називається Event. За допомогою об'єкту цього класу, робиться взаємодія користувача з вікном і його елементами. Наприклад, при натисненні кнопки мишки, об'єкту класу Event вже зберігає про це інформацію. Таким чином можливо побудувати умову if () в якому буде порівняння об'єкту класу Event і потрібної дії, якщо вони рівні програма заходить в умову.</w:t>
       </w:r>
     </w:p>
     <w:p>
@@ -5221,31 +3847,10 @@
       </w:r>
       <w:bookmarkStart w:id="15" w:name="_Toc84885159"/>
       <w:r>
-        <w:t xml:space="preserve">Структура </w:t>
-      </w:r>
-      <w:proofErr w:type="spellStart"/>
-      <w:r>
-        <w:t>програми</w:t>
-      </w:r>
-      <w:proofErr w:type="spellEnd"/>
-      <w:r>
-        <w:t xml:space="preserve"> і </w:t>
-      </w:r>
-      <w:proofErr w:type="spellStart"/>
-      <w:r>
-        <w:t>основні</w:t>
-      </w:r>
-      <w:proofErr w:type="spellEnd"/>
-      <w:r>
-        <w:t xml:space="preserve"> </w:t>
-      </w:r>
-      <w:proofErr w:type="spellStart"/>
-      <w:r>
-        <w:t>функції</w:t>
+        <w:t>Структура програми і основні функції</w:t>
       </w:r>
       <w:bookmarkEnd w:id="14"/>
       <w:bookmarkEnd w:id="15"/>
-      <w:proofErr w:type="spellEnd"/>
     </w:p>
     <w:p>
       <w:pPr>
@@ -5837,158 +4442,87 @@
           <w:szCs w:val="28"/>
           <w:lang w:val="uk-UA"/>
         </w:rPr>
-        <w:t>() інших класів, об’єкти яких потребують зміни своїх властивостей, параметрів або відображення у вікні відповідно. Таким чином підвищується читабельність коду та в загалом логіки програми. Даний метод був взятий з книги «</w:t>
-      </w:r>
-      <w:proofErr w:type="spellStart"/>
-      <w:r>
-        <w:rPr>
-          <w:rFonts w:eastAsiaTheme="minorHAnsi"/>
-          <w:noProof w:val="0"/>
-          <w:sz w:val="28"/>
-          <w:szCs w:val="28"/>
-          <w:lang w:val="uk-UA"/>
-        </w:rPr>
-        <w:t>Game</w:t>
-      </w:r>
-      <w:proofErr w:type="spellEnd"/>
-      <w:r>
-        <w:rPr>
-          <w:rFonts w:eastAsiaTheme="minorHAnsi"/>
-          <w:noProof w:val="0"/>
-          <w:sz w:val="28"/>
-          <w:szCs w:val="28"/>
-          <w:lang w:val="uk-UA"/>
+        <w:t>() інших класів, об’єкти яких потребують зміни своїх властивостей, параметрів або відображення у вікні відповідно. Таким чином підвищується читабельність коду та в загалом логіки програми. Даний метод був взятий з книги «Game Programming Patterns»</w:t>
+      </w:r>
+      <w:r>
+        <w:rPr>
+          <w:rFonts w:eastAsiaTheme="minorHAnsi"/>
+          <w:noProof w:val="0"/>
+          <w:sz w:val="28"/>
+          <w:szCs w:val="28"/>
+          <w:lang w:val="en-US"/>
+        </w:rPr>
+        <w:t xml:space="preserve"> by Robert Nystrom.</w:t>
+      </w:r>
+    </w:p>
+    <w:p>
+      <w:pPr>
+        <w:pStyle w:val="BodyText2"/>
+        <w:rPr>
+          <w:rFonts w:eastAsiaTheme="minorHAnsi"/>
+          <w:noProof w:val="0"/>
+          <w:sz w:val="28"/>
+          <w:szCs w:val="28"/>
+          <w:lang w:val="uk-UA"/>
+        </w:rPr>
+      </w:pPr>
+      <w:r>
+        <w:rPr>
+          <w:rFonts w:eastAsiaTheme="minorHAnsi"/>
+          <w:noProof w:val="0"/>
+          <w:sz w:val="28"/>
+          <w:szCs w:val="28"/>
+        </w:rPr>
+        <w:t>Клас</w:t>
+      </w:r>
+      <w:r>
+        <w:rPr>
+          <w:rFonts w:eastAsiaTheme="minorHAnsi"/>
+          <w:noProof w:val="0"/>
+          <w:sz w:val="28"/>
+          <w:szCs w:val="28"/>
+          <w:lang w:val="en-US"/>
+        </w:rPr>
+        <w:t xml:space="preserve"> Game </w:t>
+      </w:r>
+      <w:r>
+        <w:rPr>
+          <w:rFonts w:eastAsiaTheme="minorHAnsi"/>
+          <w:noProof w:val="0"/>
+          <w:sz w:val="28"/>
+          <w:szCs w:val="28"/>
+        </w:rPr>
+        <w:t>застосовує</w:t>
+      </w:r>
+      <w:r>
+        <w:rPr>
+          <w:rFonts w:eastAsiaTheme="minorHAnsi"/>
+          <w:noProof w:val="0"/>
+          <w:sz w:val="28"/>
+          <w:szCs w:val="28"/>
+          <w:lang w:val="en-US"/>
         </w:rPr>
         <w:t xml:space="preserve"> </w:t>
       </w:r>
-      <w:proofErr w:type="spellStart"/>
-      <w:r>
-        <w:rPr>
-          <w:rFonts w:eastAsiaTheme="minorHAnsi"/>
-          <w:noProof w:val="0"/>
-          <w:sz w:val="28"/>
-          <w:szCs w:val="28"/>
-          <w:lang w:val="uk-UA"/>
-        </w:rPr>
-        <w:t>Programming</w:t>
-      </w:r>
-      <w:proofErr w:type="spellEnd"/>
-      <w:r>
-        <w:rPr>
-          <w:rFonts w:eastAsiaTheme="minorHAnsi"/>
-          <w:noProof w:val="0"/>
-          <w:sz w:val="28"/>
-          <w:szCs w:val="28"/>
-          <w:lang w:val="uk-UA"/>
+      <w:r>
+        <w:rPr>
+          <w:rFonts w:eastAsiaTheme="minorHAnsi"/>
+          <w:noProof w:val="0"/>
+          <w:sz w:val="28"/>
+          <w:szCs w:val="28"/>
+        </w:rPr>
+        <w:t>принцип</w:t>
+      </w:r>
+      <w:r>
+        <w:rPr>
+          <w:rFonts w:eastAsiaTheme="minorHAnsi"/>
+          <w:noProof w:val="0"/>
+          <w:sz w:val="28"/>
+          <w:szCs w:val="28"/>
+          <w:lang w:val="en-US"/>
         </w:rPr>
         <w:t xml:space="preserve"> </w:t>
       </w:r>
-      <w:proofErr w:type="spellStart"/>
-      <w:r>
-        <w:rPr>
-          <w:rFonts w:eastAsiaTheme="minorHAnsi"/>
-          <w:noProof w:val="0"/>
-          <w:sz w:val="28"/>
-          <w:szCs w:val="28"/>
-          <w:lang w:val="uk-UA"/>
-        </w:rPr>
-        <w:t>Patterns</w:t>
-      </w:r>
-      <w:proofErr w:type="spellEnd"/>
-      <w:r>
-        <w:rPr>
-          <w:rFonts w:eastAsiaTheme="minorHAnsi"/>
-          <w:noProof w:val="0"/>
-          <w:sz w:val="28"/>
-          <w:szCs w:val="28"/>
-          <w:lang w:val="uk-UA"/>
-        </w:rPr>
-        <w:t>»</w:t>
-      </w:r>
-      <w:r>
-        <w:rPr>
-          <w:rFonts w:eastAsiaTheme="minorHAnsi"/>
-          <w:noProof w:val="0"/>
-          <w:sz w:val="28"/>
-          <w:szCs w:val="28"/>
-          <w:lang w:val="en-US"/>
-        </w:rPr>
-        <w:t xml:space="preserve"> by Robert Nystrom.</w:t>
-      </w:r>
-    </w:p>
-    <w:p>
-      <w:pPr>
-        <w:pStyle w:val="BodyText2"/>
-        <w:rPr>
-          <w:rFonts w:eastAsiaTheme="minorHAnsi"/>
-          <w:noProof w:val="0"/>
-          <w:sz w:val="28"/>
-          <w:szCs w:val="28"/>
-          <w:lang w:val="uk-UA"/>
-        </w:rPr>
-      </w:pPr>
-      <w:proofErr w:type="spellStart"/>
-      <w:r>
-        <w:rPr>
-          <w:rFonts w:eastAsiaTheme="minorHAnsi"/>
-          <w:noProof w:val="0"/>
-          <w:sz w:val="28"/>
-          <w:szCs w:val="28"/>
-        </w:rPr>
-        <w:t>Клас</w:t>
-      </w:r>
-      <w:proofErr w:type="spellEnd"/>
-      <w:r>
-        <w:rPr>
-          <w:rFonts w:eastAsiaTheme="minorHAnsi"/>
-          <w:noProof w:val="0"/>
-          <w:sz w:val="28"/>
-          <w:szCs w:val="28"/>
-          <w:lang w:val="en-US"/>
-        </w:rPr>
-        <w:t xml:space="preserve"> Game </w:t>
-      </w:r>
-      <w:proofErr w:type="spellStart"/>
-      <w:r>
-        <w:rPr>
-          <w:rFonts w:eastAsiaTheme="minorHAnsi"/>
-          <w:noProof w:val="0"/>
-          <w:sz w:val="28"/>
-          <w:szCs w:val="28"/>
-        </w:rPr>
-        <w:t>застосовує</w:t>
-      </w:r>
-      <w:proofErr w:type="spellEnd"/>
-      <w:r>
-        <w:rPr>
-          <w:rFonts w:eastAsiaTheme="minorHAnsi"/>
-          <w:noProof w:val="0"/>
-          <w:sz w:val="28"/>
-          <w:szCs w:val="28"/>
-          <w:lang w:val="en-US"/>
-        </w:rPr>
-        <w:t xml:space="preserve"> </w:t>
-      </w:r>
-      <w:r>
-        <w:rPr>
-          <w:rFonts w:eastAsiaTheme="minorHAnsi"/>
-          <w:noProof w:val="0"/>
-          <w:sz w:val="28"/>
-          <w:szCs w:val="28"/>
-        </w:rPr>
-        <w:t>принцип</w:t>
-      </w:r>
-      <w:r>
-        <w:rPr>
-          <w:rFonts w:eastAsiaTheme="minorHAnsi"/>
-          <w:noProof w:val="0"/>
-          <w:sz w:val="28"/>
-          <w:szCs w:val="28"/>
-          <w:lang w:val="en-US"/>
-        </w:rPr>
-        <w:t xml:space="preserve"> </w:t>
-      </w:r>
-      <w:proofErr w:type="spellStart"/>
       <w:r>
         <w:rPr>
           <w:rFonts w:eastAsiaTheme="minorHAnsi"/>
@@ -5998,7 +4532,6 @@
         </w:rPr>
         <w:t>композиції</w:t>
       </w:r>
-      <w:proofErr w:type="spellEnd"/>
       <w:r>
         <w:rPr>
           <w:rFonts w:eastAsiaTheme="minorHAnsi"/>
@@ -6823,22 +5356,9 @@
       </w:pPr>
       <w:bookmarkStart w:id="17" w:name="_Toc89977219"/>
       <w:r>
-        <w:t xml:space="preserve">3.1 </w:t>
-      </w:r>
-      <w:proofErr w:type="spellStart"/>
-      <w:r>
-        <w:t>Інтерфейс</w:t>
-      </w:r>
-      <w:proofErr w:type="spellEnd"/>
-      <w:r>
-        <w:t xml:space="preserve"> </w:t>
-      </w:r>
-      <w:proofErr w:type="spellStart"/>
-      <w:r>
-        <w:t>користувача</w:t>
+        <w:t>3.1 Інтерфейс користувача</w:t>
       </w:r>
       <w:bookmarkEnd w:id="17"/>
-      <w:proofErr w:type="spellEnd"/>
     </w:p>
     <w:p>
       <w:pPr>
@@ -7132,14 +5652,12 @@
         </w:rPr>
         <w:t xml:space="preserve">завантажуються бібліотеки </w:t>
       </w:r>
-      <w:proofErr w:type="spellStart"/>
       <w:r>
         <w:rPr>
           <w:lang w:val="en-US"/>
         </w:rPr>
         <w:t>sfml</w:t>
       </w:r>
-      <w:proofErr w:type="spellEnd"/>
       <w:r>
         <w:rPr>
           <w:lang w:val="uk-UA"/>
@@ -7164,14 +5682,12 @@
         </w:rPr>
         <w:t xml:space="preserve">та </w:t>
       </w:r>
-      <w:proofErr w:type="spellStart"/>
       <w:r>
         <w:rPr>
           <w:lang w:val="en-US"/>
         </w:rPr>
         <w:t>sfml</w:t>
       </w:r>
-      <w:proofErr w:type="spellEnd"/>
       <w:r>
         <w:rPr>
           <w:lang w:val="uk-UA"/>
@@ -7324,14 +5840,12 @@
         </w:rPr>
         <w:t xml:space="preserve">Далі пишемо в пошуку відкритого вікна спочатку </w:t>
       </w:r>
-      <w:proofErr w:type="spellStart"/>
       <w:r>
         <w:rPr>
           <w:lang w:val="en-US"/>
         </w:rPr>
         <w:t>sfml</w:t>
       </w:r>
-      <w:proofErr w:type="spellEnd"/>
       <w:r>
         <w:rPr>
           <w:lang w:val="uk-UA"/>
@@ -7356,14 +5870,12 @@
         </w:rPr>
         <w:t xml:space="preserve">потім </w:t>
       </w:r>
-      <w:proofErr w:type="spellStart"/>
       <w:r>
         <w:rPr>
           <w:lang w:val="en-US"/>
         </w:rPr>
         <w:t>sfml</w:t>
       </w:r>
-      <w:proofErr w:type="spellEnd"/>
       <w:r>
         <w:rPr>
           <w:lang w:val="uk-UA"/>
@@ -8002,99 +6514,606 @@
     </w:p>
     <w:p>
       <w:r>
-        <w:t xml:space="preserve">За </w:t>
-      </w:r>
-      <w:proofErr w:type="spellStart"/>
-      <w:r>
-        <w:t>допомогою</w:t>
-      </w:r>
-      <w:proofErr w:type="spellEnd"/>
-      <w:r>
+        <w:t>За допомогою практичної частини курсового проектування були закріплені теоретичні знання, що ми освоїли за курс ООП.</w:t>
+      </w:r>
+    </w:p>
+    <w:p/>
+    <w:p>
+      <w:pPr>
+        <w:spacing w:after="160" w:line="259" w:lineRule="auto"/>
+      </w:pPr>
+      <w:r>
+        <w:br w:type="page"/>
+      </w:r>
+    </w:p>
+    <w:p>
+      <w:pPr>
+        <w:pStyle w:val="Heading1"/>
+        <w:rPr>
+          <w:lang w:val="uk-UA"/>
+        </w:rPr>
+      </w:pPr>
+      <w:r>
+        <w:rPr>
+          <w:lang w:val="uk-UA"/>
+        </w:rPr>
+        <w:lastRenderedPageBreak/>
+        <w:t>Список джерел інформації</w:t>
+      </w:r>
+    </w:p>
+    <w:p>
+      <w:pPr>
+        <w:pStyle w:val="BodyText2"/>
+        <w:numPr>
+          <w:ilvl w:val="0"/>
+          <w:numId w:val="6"/>
+        </w:numPr>
+        <w:tabs>
+          <w:tab w:val="left" w:pos="1134"/>
+        </w:tabs>
+        <w:spacing w:line="360" w:lineRule="auto"/>
+        <w:ind w:left="709" w:firstLine="0"/>
+        <w:rPr>
+          <w:noProof w:val="0"/>
+          <w:sz w:val="28"/>
+          <w:szCs w:val="28"/>
+          <w:lang w:val="uk-UA"/>
+        </w:rPr>
+      </w:pPr>
+      <w:r>
+        <w:rPr>
+          <w:noProof w:val="0"/>
+          <w:sz w:val="28"/>
+          <w:szCs w:val="28"/>
+          <w:lang w:val="uk-UA"/>
+        </w:rPr>
+        <w:t>Дмитрий Бушуев: Вступ і установка графічної бібліотеки SFML в C++//</w:t>
+      </w:r>
+      <w:hyperlink r:id="rId27" w:history="1">
+        <w:r>
+          <w:rPr>
+            <w:rStyle w:val="Hyperlink"/>
+            <w:noProof w:val="0"/>
+            <w:sz w:val="28"/>
+            <w:szCs w:val="28"/>
+            <w:lang w:val="uk-UA"/>
+          </w:rPr>
+          <w:t>https://ravesli.com/graficheskaya-biblioteka-sfml-vstuplenie-i-ustanovka/</w:t>
+        </w:r>
+      </w:hyperlink>
+      <w:r>
+        <w:rPr>
+          <w:noProof w:val="0"/>
+          <w:sz w:val="28"/>
+          <w:szCs w:val="28"/>
+          <w:lang w:val="uk-UA"/>
+        </w:rPr>
+        <w:t>,</w:t>
+      </w:r>
+      <w:r>
+        <w:rPr>
+          <w:rStyle w:val="Hyperlink"/>
+          <w:noProof w:val="0"/>
+          <w:sz w:val="28"/>
+          <w:szCs w:val="28"/>
+          <w:lang w:val="uk-UA"/>
+        </w:rPr>
         <w:t xml:space="preserve"> </w:t>
       </w:r>
-      <w:proofErr w:type="spellStart"/>
-      <w:r>
-        <w:t>практичної</w:t>
-      </w:r>
-      <w:proofErr w:type="spellEnd"/>
-      <w:r>
+      <w:r>
+        <w:rPr>
+          <w:noProof w:val="0"/>
+          <w:sz w:val="28"/>
+          <w:szCs w:val="28"/>
+          <w:lang w:val="uk-UA"/>
+        </w:rPr>
+        <w:t>23.04.2021</w:t>
+      </w:r>
+    </w:p>
+    <w:p>
+      <w:pPr>
+        <w:pStyle w:val="BodyText2"/>
+        <w:numPr>
+          <w:ilvl w:val="0"/>
+          <w:numId w:val="6"/>
+        </w:numPr>
+        <w:tabs>
+          <w:tab w:val="left" w:pos="1134"/>
+        </w:tabs>
+        <w:spacing w:line="360" w:lineRule="auto"/>
+        <w:ind w:left="709" w:firstLine="0"/>
+        <w:rPr>
+          <w:rStyle w:val="Hyperlink"/>
+          <w:sz w:val="28"/>
+          <w:szCs w:val="28"/>
+          <w:lang w:val="uk-UA"/>
+        </w:rPr>
+      </w:pPr>
+      <w:r>
+        <w:rPr>
+          <w:noProof w:val="0"/>
+          <w:sz w:val="28"/>
+          <w:szCs w:val="28"/>
+          <w:lang w:val="uk-UA"/>
+        </w:rPr>
+        <w:t xml:space="preserve">Laurent Gomila: SFML. Основний сайт графічної бібліотеки // </w:t>
+      </w:r>
+      <w:hyperlink r:id="rId28" w:history="1">
+        <w:r>
+          <w:rPr>
+            <w:rStyle w:val="Hyperlink"/>
+            <w:noProof w:val="0"/>
+            <w:sz w:val="28"/>
+            <w:szCs w:val="28"/>
+            <w:lang w:val="uk-UA"/>
+          </w:rPr>
+          <w:t>https://www.sfml-dev.org</w:t>
+        </w:r>
+      </w:hyperlink>
+      <w:r>
+        <w:rPr>
+          <w:noProof w:val="0"/>
+          <w:sz w:val="28"/>
+          <w:szCs w:val="28"/>
+          <w:lang w:val="uk-UA"/>
+        </w:rPr>
+        <w:t>,</w:t>
+      </w:r>
+      <w:r>
+        <w:rPr>
+          <w:rStyle w:val="Hyperlink"/>
+          <w:noProof w:val="0"/>
+          <w:sz w:val="28"/>
+          <w:szCs w:val="28"/>
+          <w:lang w:val="uk-UA"/>
+        </w:rPr>
         <w:t xml:space="preserve"> </w:t>
       </w:r>
-      <w:proofErr w:type="spellStart"/>
-      <w:r>
-        <w:t>частини</w:t>
-      </w:r>
-      <w:proofErr w:type="spellEnd"/>
-      <w:r>
-        <w:t xml:space="preserve"> курсового </w:t>
-      </w:r>
-      <w:proofErr w:type="spellStart"/>
-      <w:r>
-        <w:t>проектування</w:t>
-      </w:r>
-      <w:proofErr w:type="spellEnd"/>
-      <w:r>
+      <w:r>
+        <w:rPr>
+          <w:rStyle w:val="Hyperlink"/>
+          <w:noProof w:val="0"/>
+          <w:color w:val="000000" w:themeColor="text1"/>
+          <w:sz w:val="28"/>
+          <w:szCs w:val="28"/>
+          <w:lang w:val="uk-UA"/>
+        </w:rPr>
+        <w:t>05.05.2021</w:t>
+      </w:r>
+    </w:p>
+    <w:p>
+      <w:pPr>
+        <w:pStyle w:val="BodyText2"/>
+        <w:numPr>
+          <w:ilvl w:val="0"/>
+          <w:numId w:val="6"/>
+        </w:numPr>
+        <w:tabs>
+          <w:tab w:val="left" w:pos="1134"/>
+        </w:tabs>
+        <w:spacing w:line="360" w:lineRule="auto"/>
+        <w:ind w:left="709" w:firstLine="0"/>
+        <w:rPr>
+          <w:sz w:val="28"/>
+          <w:szCs w:val="28"/>
+        </w:rPr>
+      </w:pPr>
+      <w:r>
+        <w:rPr>
+          <w:sz w:val="28"/>
+          <w:szCs w:val="28"/>
+          <w:lang w:val="uk-UA"/>
+        </w:rPr>
+        <w:t>Страуструп, Б. Язык программирования С++. Часть 1 Основи та практика С+ / Б. Страуструп; перевод с англ. – К.: ДиаСофт, 1993. – 264 с.</w:t>
+      </w:r>
+      <w:r>
+        <w:rPr>
+          <w:sz w:val="28"/>
+          <w:szCs w:val="28"/>
+          <w:lang w:val="uk-UA"/>
+        </w:rPr>
         <w:t xml:space="preserve"> </w:t>
       </w:r>
-      <w:proofErr w:type="spellStart"/>
-      <w:r>
-        <w:t>були</w:t>
-      </w:r>
-      <w:proofErr w:type="spellEnd"/>
-      <w:r>
+    </w:p>
+    <w:p>
+      <w:pPr>
+        <w:pStyle w:val="BodyText2"/>
+        <w:numPr>
+          <w:ilvl w:val="0"/>
+          <w:numId w:val="6"/>
+        </w:numPr>
+        <w:tabs>
+          <w:tab w:val="left" w:pos="1134"/>
+        </w:tabs>
+        <w:spacing w:line="360" w:lineRule="auto"/>
+        <w:ind w:left="709" w:firstLine="0"/>
+        <w:rPr>
+          <w:noProof w:val="0"/>
+          <w:color w:val="0563C1" w:themeColor="hyperlink"/>
+          <w:sz w:val="28"/>
+          <w:szCs w:val="28"/>
+          <w:u w:val="single"/>
+          <w:lang w:val="uk-UA"/>
+        </w:rPr>
+      </w:pPr>
+      <w:r>
+        <w:rPr>
+          <w:rFonts w:eastAsiaTheme="minorHAnsi"/>
+          <w:noProof w:val="0"/>
+          <w:sz w:val="28"/>
+          <w:szCs w:val="28"/>
+          <w:lang w:val="uk-UA"/>
+        </w:rPr>
+        <w:t>«Game Programming Patterns»</w:t>
+      </w:r>
+      <w:r>
+        <w:rPr>
+          <w:rFonts w:eastAsiaTheme="minorHAnsi"/>
+          <w:noProof w:val="0"/>
+          <w:sz w:val="28"/>
+          <w:szCs w:val="28"/>
+          <w:lang w:val="en-US"/>
+        </w:rPr>
+        <w:t xml:space="preserve">  by Robert Nystrom</w:t>
+      </w:r>
+      <w:r>
+        <w:rPr>
+          <w:rFonts w:eastAsiaTheme="minorHAnsi"/>
+          <w:noProof w:val="0"/>
+          <w:sz w:val="28"/>
+          <w:szCs w:val="28"/>
+          <w:lang w:val="uk-UA"/>
+        </w:rPr>
         <w:t xml:space="preserve"> </w:t>
       </w:r>
-      <w:proofErr w:type="spellStart"/>
-      <w:r>
-        <w:t>закріплені</w:t>
-      </w:r>
-      <w:proofErr w:type="spellEnd"/>
-      <w:r>
-        <w:t xml:space="preserve"> </w:t>
-      </w:r>
-      <w:proofErr w:type="spellStart"/>
-      <w:r>
-        <w:t>теоретичні</w:t>
-      </w:r>
-      <w:proofErr w:type="spellEnd"/>
-      <w:r>
-        <w:t xml:space="preserve"> </w:t>
-      </w:r>
-      <w:proofErr w:type="spellStart"/>
-      <w:r>
-        <w:t>знання</w:t>
-      </w:r>
-      <w:proofErr w:type="spellEnd"/>
-      <w:r>
-        <w:t xml:space="preserve">, </w:t>
-      </w:r>
-      <w:proofErr w:type="spellStart"/>
-      <w:r>
-        <w:t>що</w:t>
-      </w:r>
-      <w:proofErr w:type="spellEnd"/>
-      <w:r>
-        <w:t xml:space="preserve"> ми </w:t>
-      </w:r>
-      <w:proofErr w:type="spellStart"/>
-      <w:r>
-        <w:t>освоїли</w:t>
-      </w:r>
-      <w:proofErr w:type="spellEnd"/>
-      <w:r>
-        <w:t xml:space="preserve"> за курс ООП.</w:t>
-      </w:r>
-    </w:p>
-    <w:p/>
-    <w:p>
-      <w:pPr>
-        <w:spacing w:after="160" w:line="259" w:lineRule="auto"/>
-      </w:pPr>
-      <w:r>
-        <w:br w:type="page"/>
-      </w:r>
-    </w:p>
-    <w:p/>
+      <w:r>
+        <w:rPr>
+          <w:rFonts w:eastAsiaTheme="minorHAnsi"/>
+          <w:noProof w:val="0"/>
+          <w:sz w:val="28"/>
+          <w:szCs w:val="28"/>
+          <w:lang w:val="uk-UA"/>
+        </w:rPr>
+        <w:softHyphen/>
+      </w:r>
+      <w:r>
+        <w:rPr>
+          <w:rFonts w:eastAsiaTheme="minorHAnsi"/>
+          <w:noProof w:val="0"/>
+          <w:sz w:val="28"/>
+          <w:szCs w:val="28"/>
+          <w:lang w:val="uk-UA"/>
+        </w:rPr>
+        <w:softHyphen/>
+      </w:r>
+      <w:r>
+        <w:rPr>
+          <w:rFonts w:eastAsiaTheme="minorHAnsi"/>
+          <w:noProof w:val="0"/>
+          <w:sz w:val="28"/>
+          <w:szCs w:val="28"/>
+          <w:lang w:val="uk-UA"/>
+        </w:rPr>
+        <w:softHyphen/>
+      </w:r>
+      <w:r>
+        <w:rPr>
+          <w:sz w:val="28"/>
+          <w:szCs w:val="28"/>
+          <w:lang w:val="uk-UA"/>
+        </w:rPr>
+        <w:t xml:space="preserve"> – </w:t>
+      </w:r>
+      <w:r>
+        <w:rPr>
+          <w:sz w:val="28"/>
+          <w:szCs w:val="28"/>
+          <w:lang w:val="en-US"/>
+        </w:rPr>
+        <w:t xml:space="preserve">2011. </w:t>
+      </w:r>
+      <w:r>
+        <w:rPr>
+          <w:sz w:val="28"/>
+          <w:szCs w:val="28"/>
+          <w:lang w:val="uk-UA"/>
+        </w:rPr>
+        <w:t>–</w:t>
+      </w:r>
+      <w:r>
+        <w:rPr>
+          <w:sz w:val="28"/>
+          <w:szCs w:val="28"/>
+          <w:lang w:val="en-US"/>
+        </w:rPr>
+        <w:t xml:space="preserve"> 321 c.</w:t>
+      </w:r>
+    </w:p>
+    <w:p>
+      <w:pPr>
+        <w:pStyle w:val="BodyText2"/>
+        <w:numPr>
+          <w:ilvl w:val="0"/>
+          <w:numId w:val="6"/>
+        </w:numPr>
+        <w:tabs>
+          <w:tab w:val="left" w:pos="1134"/>
+        </w:tabs>
+        <w:spacing w:line="360" w:lineRule="auto"/>
+        <w:ind w:left="709" w:firstLine="0"/>
+        <w:rPr>
+          <w:noProof w:val="0"/>
+          <w:color w:val="0563C1" w:themeColor="hyperlink"/>
+          <w:sz w:val="28"/>
+          <w:szCs w:val="28"/>
+          <w:u w:val="single"/>
+          <w:lang w:val="uk-UA"/>
+        </w:rPr>
+      </w:pPr>
+      <w:r>
+        <w:rPr>
+          <w:rFonts w:eastAsiaTheme="minorHAnsi"/>
+          <w:noProof w:val="0"/>
+          <w:sz w:val="28"/>
+          <w:szCs w:val="28"/>
+          <w:lang w:val="en-US"/>
+        </w:rPr>
+        <w:t>Suraj Sarma SFML Simple Games</w:t>
+      </w:r>
+    </w:p>
+    <w:p>
+      <w:pPr>
+        <w:pStyle w:val="BodyText2"/>
+        <w:tabs>
+          <w:tab w:val="left" w:pos="1134"/>
+        </w:tabs>
+        <w:spacing w:line="360" w:lineRule="auto"/>
+        <w:ind w:left="709"/>
+        <w:rPr>
+          <w:noProof w:val="0"/>
+          <w:color w:val="0563C1" w:themeColor="hyperlink"/>
+          <w:sz w:val="28"/>
+          <w:szCs w:val="28"/>
+          <w:u w:val="single"/>
+          <w:lang w:val="uk-UA"/>
+        </w:rPr>
+      </w:pPr>
+      <w:hyperlink r:id="rId29" w:history="1">
+        <w:r>
+          <w:rPr>
+            <w:rStyle w:val="Hyperlink"/>
+            <w:noProof w:val="0"/>
+            <w:sz w:val="28"/>
+            <w:szCs w:val="28"/>
+            <w:lang w:val="uk-UA"/>
+          </w:rPr>
+          <w:t>https://www.youtube.com/c/SurajSharmaFourKnob/playlists</w:t>
+        </w:r>
+      </w:hyperlink>
+      <w:r>
+        <w:rPr>
+          <w:noProof w:val="0"/>
+          <w:color w:val="0563C1" w:themeColor="hyperlink"/>
+          <w:sz w:val="28"/>
+          <w:szCs w:val="28"/>
+          <w:u w:val="single"/>
+          <w:lang w:val="uk-UA"/>
+        </w:rPr>
+        <w:t>.</w:t>
+      </w:r>
+    </w:p>
+    <w:p>
+      <w:pPr>
+        <w:pStyle w:val="BodyText2"/>
+        <w:numPr>
+          <w:ilvl w:val="0"/>
+          <w:numId w:val="6"/>
+        </w:numPr>
+        <w:tabs>
+          <w:tab w:val="left" w:pos="1134"/>
+        </w:tabs>
+        <w:spacing w:line="360" w:lineRule="auto"/>
+        <w:ind w:left="709" w:firstLine="0"/>
+        <w:rPr>
+          <w:noProof w:val="0"/>
+          <w:color w:val="0563C1" w:themeColor="hyperlink"/>
+          <w:sz w:val="28"/>
+          <w:szCs w:val="28"/>
+          <w:u w:val="single"/>
+          <w:lang w:val="uk-UA"/>
+        </w:rPr>
+      </w:pPr>
+      <w:r>
+        <w:rPr>
+          <w:rFonts w:eastAsiaTheme="minorHAnsi"/>
+          <w:noProof w:val="0"/>
+          <w:sz w:val="28"/>
+          <w:szCs w:val="28"/>
+          <w:lang w:val="uk-UA"/>
+        </w:rPr>
+        <w:t xml:space="preserve"> Посилання на вихідний код програми в </w:t>
+      </w:r>
+      <w:r>
+        <w:rPr>
+          <w:rFonts w:eastAsiaTheme="minorHAnsi"/>
+          <w:noProof w:val="0"/>
+          <w:sz w:val="28"/>
+          <w:szCs w:val="28"/>
+          <w:lang w:val="en-US"/>
+        </w:rPr>
+        <w:t>GitHub</w:t>
+      </w:r>
+    </w:p>
+    <w:p>
+      <w:pPr>
+        <w:pStyle w:val="BodyText2"/>
+        <w:tabs>
+          <w:tab w:val="left" w:pos="1134"/>
+        </w:tabs>
+        <w:spacing w:line="360" w:lineRule="auto"/>
+        <w:ind w:left="709"/>
+        <w:rPr>
+          <w:noProof w:val="0"/>
+          <w:color w:val="0563C1" w:themeColor="hyperlink"/>
+          <w:sz w:val="28"/>
+          <w:szCs w:val="28"/>
+          <w:u w:val="single"/>
+          <w:lang w:val="uk-UA"/>
+        </w:rPr>
+      </w:pPr>
+      <w:r>
+        <w:rPr>
+          <w:noProof w:val="0"/>
+          <w:color w:val="0563C1" w:themeColor="hyperlink"/>
+          <w:sz w:val="28"/>
+          <w:szCs w:val="28"/>
+          <w:u w:val="single"/>
+          <w:lang w:val="uk-UA"/>
+        </w:rPr>
+        <w:t>https://github.com/whoiam-bat/CourseProject-2course</w:t>
+      </w:r>
+    </w:p>
+    <w:p>
+      <w:pPr>
+        <w:pStyle w:val="BodyText2"/>
+        <w:tabs>
+          <w:tab w:val="left" w:pos="1134"/>
+        </w:tabs>
+        <w:spacing w:line="360" w:lineRule="auto"/>
+        <w:ind w:left="709"/>
+        <w:rPr>
+          <w:noProof w:val="0"/>
+          <w:color w:val="0563C1" w:themeColor="hyperlink"/>
+          <w:sz w:val="28"/>
+          <w:szCs w:val="28"/>
+          <w:u w:val="single"/>
+          <w:lang w:val="uk-UA"/>
+        </w:rPr>
+      </w:pPr>
+    </w:p>
+    <w:p>
+      <w:pPr>
+        <w:pStyle w:val="BodyText2"/>
+        <w:tabs>
+          <w:tab w:val="left" w:pos="1134"/>
+        </w:tabs>
+        <w:spacing w:line="360" w:lineRule="auto"/>
+        <w:ind w:left="709"/>
+        <w:rPr>
+          <w:noProof w:val="0"/>
+          <w:color w:val="0563C1" w:themeColor="hyperlink"/>
+          <w:sz w:val="28"/>
+          <w:szCs w:val="28"/>
+          <w:u w:val="single"/>
+          <w:lang w:val="uk-UA"/>
+        </w:rPr>
+      </w:pPr>
+    </w:p>
+    <w:p>
+      <w:pPr>
+        <w:pStyle w:val="BodyText2"/>
+        <w:tabs>
+          <w:tab w:val="left" w:pos="1134"/>
+        </w:tabs>
+        <w:spacing w:line="360" w:lineRule="auto"/>
+        <w:ind w:left="709"/>
+        <w:rPr>
+          <w:noProof w:val="0"/>
+          <w:color w:val="0563C1" w:themeColor="hyperlink"/>
+          <w:sz w:val="28"/>
+          <w:szCs w:val="28"/>
+          <w:u w:val="single"/>
+          <w:lang w:val="uk-UA"/>
+        </w:rPr>
+      </w:pPr>
+    </w:p>
+    <w:p>
+      <w:pPr>
+        <w:pStyle w:val="BodyText2"/>
+        <w:tabs>
+          <w:tab w:val="left" w:pos="1134"/>
+        </w:tabs>
+        <w:spacing w:line="360" w:lineRule="auto"/>
+        <w:ind w:left="709"/>
+        <w:rPr>
+          <w:noProof w:val="0"/>
+          <w:color w:val="0563C1" w:themeColor="hyperlink"/>
+          <w:sz w:val="28"/>
+          <w:szCs w:val="28"/>
+          <w:u w:val="single"/>
+          <w:lang w:val="uk-UA"/>
+        </w:rPr>
+      </w:pPr>
+    </w:p>
+    <w:p>
+      <w:pPr>
+        <w:pStyle w:val="BodyText2"/>
+        <w:tabs>
+          <w:tab w:val="left" w:pos="1134"/>
+        </w:tabs>
+        <w:spacing w:line="360" w:lineRule="auto"/>
+        <w:ind w:left="709"/>
+        <w:rPr>
+          <w:noProof w:val="0"/>
+          <w:color w:val="0563C1" w:themeColor="hyperlink"/>
+          <w:sz w:val="28"/>
+          <w:szCs w:val="28"/>
+          <w:u w:val="single"/>
+          <w:lang w:val="uk-UA"/>
+        </w:rPr>
+      </w:pPr>
+    </w:p>
+    <w:p>
+      <w:pPr>
+        <w:pStyle w:val="BodyText2"/>
+        <w:tabs>
+          <w:tab w:val="left" w:pos="1134"/>
+        </w:tabs>
+        <w:spacing w:line="360" w:lineRule="auto"/>
+        <w:rPr>
+          <w:noProof w:val="0"/>
+          <w:color w:val="0563C1" w:themeColor="hyperlink"/>
+          <w:sz w:val="28"/>
+          <w:szCs w:val="28"/>
+          <w:u w:val="single"/>
+          <w:lang w:val="uk-UA"/>
+        </w:rPr>
+      </w:pPr>
+    </w:p>
+    <w:p>
+      <w:pPr>
+        <w:pStyle w:val="BodyText2"/>
+        <w:tabs>
+          <w:tab w:val="left" w:pos="1134"/>
+        </w:tabs>
+        <w:spacing w:line="360" w:lineRule="auto"/>
+        <w:rPr>
+          <w:noProof w:val="0"/>
+          <w:color w:val="0563C1" w:themeColor="hyperlink"/>
+          <w:sz w:val="28"/>
+          <w:szCs w:val="28"/>
+          <w:lang w:val="uk-UA"/>
+        </w:rPr>
+      </w:pPr>
+    </w:p>
+    <w:p>
+      <w:pPr>
+        <w:pStyle w:val="BodyText2"/>
+        <w:tabs>
+          <w:tab w:val="left" w:pos="1134"/>
+        </w:tabs>
+        <w:spacing w:line="360" w:lineRule="auto"/>
+        <w:ind w:left="709"/>
+        <w:rPr>
+          <w:noProof w:val="0"/>
+          <w:color w:val="0563C1" w:themeColor="hyperlink"/>
+          <w:sz w:val="28"/>
+          <w:szCs w:val="28"/>
+          <w:u w:val="single"/>
+          <w:lang w:val="uk-UA"/>
+        </w:rPr>
+      </w:pPr>
+    </w:p>
     <w:p>
       <w:pPr>
         <w:rPr>
@@ -8140,7 +7159,7 @@
       </w:pPr>
     </w:p>
     <w:sectPr>
-      <w:headerReference w:type="default" r:id="rId27"/>
+      <w:headerReference w:type="default" r:id="rId30"/>
       <w:pgSz w:w="11906" w:h="16838"/>
       <w:pgMar w:top="1134" w:right="850" w:bottom="1134" w:left="1701" w:header="708" w:footer="708" w:gutter="0"/>
       <w:pgNumType w:start="1"/>
@@ -8246,6 +7265,95 @@
 <file path=word/numbering.xml><?xml version="1.0" encoding="utf-8"?>
 <w:numbering xmlns:wpc="http://schemas.microsoft.com/office/word/2010/wordprocessingCanvas" xmlns:cx="http://schemas.microsoft.com/office/drawing/2014/chartex" xmlns:cx1="http://schemas.microsoft.com/office/drawing/2015/9/8/chartex" xmlns:cx2="http://schemas.microsoft.com/office/drawing/2015/10/21/chartex" xmlns:cx3="http://schemas.microsoft.com/office/drawing/2016/5/9/chartex" xmlns:cx4="http://schemas.microsoft.com/office/drawing/2016/5/10/chartex" xmlns:cx5="http://schemas.microsoft.com/office/drawing/2016/5/11/chartex" xmlns:cx6="http://schemas.microsoft.com/office/drawing/2016/5/12/chartex" xmlns:cx7="http://schemas.microsoft.com/office/drawing/2016/5/13/chartex" xmlns:cx8="http://schemas.microsoft.com/office/drawing/2016/5/14/chartex" xmlns:mc="http://schemas.openxmlformats.org/markup-compatibility/2006" xmlns:aink="http://schemas.microsoft.com/office/drawing/2016/ink" xmlns:am3d="http://schemas.microsoft.com/office/drawing/2017/model3d" xmlns:o="urn:schemas-microsoft-com:office:office" xmlns:r="http://schemas.openxmlformats.org/officeDocument/2006/relationships" xmlns:m="http://schemas.openxmlformats.org/officeDocument/2006/math" xmlns:v="urn:schemas-microsoft-com:vml" xmlns:wp14="http://schemas.microsoft.com/office/word/2010/wordprocessingDrawing" xmlns:wp="http://schemas.openxmlformats.org/drawingml/2006/wordprocessingDrawing" xmlns:w10="urn:schemas-microsoft-com:office:word" xmlns:w="http://schemas.openxmlformats.org/wordprocessingml/2006/main" xmlns:w14="http://schemas.microsoft.com/office/word/2010/wordml" xmlns:w15="http://schemas.microsoft.com/office/word/2012/wordml" xmlns:w16cex="http://schemas.microsoft.com/office/word/2018/wordml/cex" xmlns:w16cid="http://schemas.microsoft.com/office/word/2016/wordml/cid" xmlns:w16="http://schemas.microsoft.com/office/word/2018/wordml" xmlns:w16sdtdh="http://schemas.microsoft.com/office/word/2020/wordml/sdtdatahash" xmlns:w16se="http://schemas.microsoft.com/office/word/2015/wordml/symex" xmlns:wpg="http://schemas.microsoft.com/office/word/2010/wordprocessingGroup" xmlns:wpi="http://schemas.microsoft.com/office/word/2010/wordprocessingInk" xmlns:wne="http://schemas.microsoft.com/office/word/2006/wordml" xmlns:wps="http://schemas.microsoft.com/office/word/2010/wordprocessingShape" mc:Ignorable="w14 w15 w16se w16cid w16 w16cex w16sdtdh wp14">
   <w:abstractNum w:abstractNumId="0" w15:restartNumberingAfterBreak="0">
+    <w:nsid w:val="13DA4F44"/>
+    <w:multiLevelType w:val="hybridMultilevel"/>
+    <w:tmpl w:val="AC6AF108"/>
+    <w:lvl w:ilvl="0" w:tplc="04190011">
+      <w:start w:val="1"/>
+      <w:numFmt w:val="decimal"/>
+      <w:lvlText w:val="%1)"/>
+      <w:lvlJc w:val="left"/>
+      <w:pPr>
+        <w:ind w:left="1260" w:hanging="360"/>
+      </w:pPr>
+      <w:rPr>
+        <w:color w:val="000000" w:themeColor="text1"/>
+      </w:rPr>
+    </w:lvl>
+    <w:lvl w:ilvl="1" w:tplc="04190019">
+      <w:start w:val="1"/>
+      <w:numFmt w:val="lowerLetter"/>
+      <w:lvlText w:val="%2."/>
+      <w:lvlJc w:val="left"/>
+      <w:pPr>
+        <w:ind w:left="1980" w:hanging="360"/>
+      </w:pPr>
+    </w:lvl>
+    <w:lvl w:ilvl="2" w:tplc="0419001B">
+      <w:start w:val="1"/>
+      <w:numFmt w:val="lowerRoman"/>
+      <w:lvlText w:val="%3."/>
+      <w:lvlJc w:val="right"/>
+      <w:pPr>
+        <w:ind w:left="2700" w:hanging="180"/>
+      </w:pPr>
+    </w:lvl>
+    <w:lvl w:ilvl="3" w:tplc="0419000F">
+      <w:start w:val="1"/>
+      <w:numFmt w:val="decimal"/>
+      <w:lvlText w:val="%4."/>
+      <w:lvlJc w:val="left"/>
+      <w:pPr>
+        <w:ind w:left="3420" w:hanging="360"/>
+      </w:pPr>
+    </w:lvl>
+    <w:lvl w:ilvl="4" w:tplc="04190019">
+      <w:start w:val="1"/>
+      <w:numFmt w:val="lowerLetter"/>
+      <w:lvlText w:val="%5."/>
+      <w:lvlJc w:val="left"/>
+      <w:pPr>
+        <w:ind w:left="4140" w:hanging="360"/>
+      </w:pPr>
+    </w:lvl>
+    <w:lvl w:ilvl="5" w:tplc="0419001B">
+      <w:start w:val="1"/>
+      <w:numFmt w:val="lowerRoman"/>
+      <w:lvlText w:val="%6."/>
+      <w:lvlJc w:val="right"/>
+      <w:pPr>
+        <w:ind w:left="4860" w:hanging="180"/>
+      </w:pPr>
+    </w:lvl>
+    <w:lvl w:ilvl="6" w:tplc="0419000F">
+      <w:start w:val="1"/>
+      <w:numFmt w:val="decimal"/>
+      <w:lvlText w:val="%7."/>
+      <w:lvlJc w:val="left"/>
+      <w:pPr>
+        <w:ind w:left="5580" w:hanging="360"/>
+      </w:pPr>
+    </w:lvl>
+    <w:lvl w:ilvl="7" w:tplc="04190019">
+      <w:start w:val="1"/>
+      <w:numFmt w:val="lowerLetter"/>
+      <w:lvlText w:val="%8."/>
+      <w:lvlJc w:val="left"/>
+      <w:pPr>
+        <w:ind w:left="6300" w:hanging="360"/>
+      </w:pPr>
+    </w:lvl>
+    <w:lvl w:ilvl="8" w:tplc="0419001B">
+      <w:start w:val="1"/>
+      <w:numFmt w:val="lowerRoman"/>
+      <w:lvlText w:val="%9."/>
+      <w:lvlJc w:val="right"/>
+      <w:pPr>
+        <w:ind w:left="7020" w:hanging="180"/>
+      </w:pPr>
+    </w:lvl>
+  </w:abstractNum>
+  <w:abstractNum w:abstractNumId="1" w15:restartNumberingAfterBreak="0">
     <w:nsid w:val="2C493040"/>
     <w:multiLevelType w:val="multilevel"/>
     <w:tmpl w:val="1EEC8512"/>
@@ -8366,7 +7474,7 @@
       </w:rPr>
     </w:lvl>
   </w:abstractNum>
-  <w:abstractNum w:abstractNumId="1" w15:restartNumberingAfterBreak="0">
+  <w:abstractNum w:abstractNumId="2" w15:restartNumberingAfterBreak="0">
     <w:nsid w:val="3C3A3889"/>
     <w:multiLevelType w:val="hybridMultilevel"/>
     <w:tmpl w:val="A4ACCBFC"/>
@@ -8455,7 +7563,7 @@
       </w:pPr>
     </w:lvl>
   </w:abstractNum>
-  <w:abstractNum w:abstractNumId="2" w15:restartNumberingAfterBreak="0">
+  <w:abstractNum w:abstractNumId="3" w15:restartNumberingAfterBreak="0">
     <w:nsid w:val="576A3E0B"/>
     <w:multiLevelType w:val="hybridMultilevel"/>
     <w:tmpl w:val="BCA498C0"/>
@@ -8567,7 +7675,7 @@
       </w:rPr>
     </w:lvl>
   </w:abstractNum>
-  <w:abstractNum w:abstractNumId="3" w15:restartNumberingAfterBreak="0">
+  <w:abstractNum w:abstractNumId="4" w15:restartNumberingAfterBreak="0">
     <w:nsid w:val="62E40401"/>
     <w:multiLevelType w:val="multilevel"/>
     <w:tmpl w:val="78B89EE6"/>
@@ -8688,7 +7796,7 @@
       </w:rPr>
     </w:lvl>
   </w:abstractNum>
-  <w:abstractNum w:abstractNumId="4" w15:restartNumberingAfterBreak="0">
+  <w:abstractNum w:abstractNumId="5" w15:restartNumberingAfterBreak="0">
     <w:nsid w:val="69B521C3"/>
     <w:multiLevelType w:val="hybridMultilevel"/>
     <w:tmpl w:val="09985C6C"/>
@@ -8799,13 +7907,13 @@
     </w:lvl>
   </w:abstractNum>
   <w:num w:numId="1">
-    <w:abstractNumId w:val="1"/>
+    <w:abstractNumId w:val="2"/>
   </w:num>
   <w:num w:numId="2">
-    <w:abstractNumId w:val="3"/>
+    <w:abstractNumId w:val="4"/>
   </w:num>
   <w:num w:numId="3">
-    <w:abstractNumId w:val="4"/>
+    <w:abstractNumId w:val="5"/>
     <w:lvlOverride w:ilvl="0">
       <w:startOverride w:val="1"/>
     </w:lvlOverride>
@@ -8819,10 +7927,40 @@
     <w:lvlOverride w:ilvl="8"/>
   </w:num>
   <w:num w:numId="4">
-    <w:abstractNumId w:val="0"/>
+    <w:abstractNumId w:val="1"/>
   </w:num>
   <w:num w:numId="5">
-    <w:abstractNumId w:val="2"/>
+    <w:abstractNumId w:val="3"/>
+  </w:num>
+  <w:num w:numId="6">
+    <w:abstractNumId w:val="0"/>
+    <w:lvlOverride w:ilvl="0">
+      <w:startOverride w:val="1"/>
+    </w:lvlOverride>
+    <w:lvlOverride w:ilvl="1">
+      <w:startOverride w:val="1"/>
+    </w:lvlOverride>
+    <w:lvlOverride w:ilvl="2">
+      <w:startOverride w:val="1"/>
+    </w:lvlOverride>
+    <w:lvlOverride w:ilvl="3">
+      <w:startOverride w:val="1"/>
+    </w:lvlOverride>
+    <w:lvlOverride w:ilvl="4">
+      <w:startOverride w:val="1"/>
+    </w:lvlOverride>
+    <w:lvlOverride w:ilvl="5">
+      <w:startOverride w:val="1"/>
+    </w:lvlOverride>
+    <w:lvlOverride w:ilvl="6">
+      <w:startOverride w:val="1"/>
+    </w:lvlOverride>
+    <w:lvlOverride w:ilvl="7">
+      <w:startOverride w:val="1"/>
+    </w:lvlOverride>
+    <w:lvlOverride w:ilvl="8">
+      <w:startOverride w:val="1"/>
+    </w:lvlOverride>
   </w:num>
 </w:numbering>
 </file>
@@ -9326,7 +8464,6 @@
     <w:basedOn w:val="Normal"/>
     <w:link w:val="BodyText2Char"/>
     <w:uiPriority w:val="99"/>
-    <w:semiHidden/>
     <w:unhideWhenUsed/>
     <w:rsid w:val="009E6CEB"/>
     <w:pPr>
@@ -9346,7 +8483,6 @@
     <w:basedOn w:val="DefaultParagraphFont"/>
     <w:link w:val="BodyText2"/>
     <w:uiPriority w:val="99"/>
-    <w:semiHidden/>
     <w:rsid w:val="009E6CEB"/>
     <w:rPr>
       <w:rFonts w:eastAsia="Times New Roman"/>
@@ -9610,6 +8746,18 @@
       <w:spacing w:after="100"/>
       <w:ind w:left="280"/>
     </w:pPr>
+  </w:style>
+  <w:style w:type="character" w:styleId="UnresolvedMention">
+    <w:name w:val="Unresolved Mention"/>
+    <w:basedOn w:val="DefaultParagraphFont"/>
+    <w:uiPriority w:val="99"/>
+    <w:semiHidden/>
+    <w:unhideWhenUsed/>
+    <w:rsid w:val="00A867DD"/>
+    <w:rPr>
+      <w:color w:val="605E5C"/>
+      <w:shd w:val="clear" w:color="auto" w:fill="E1DFDD"/>
+    </w:rPr>
   </w:style>
 </w:styles>
 </file>

</xml_diff>